<commit_message>
FEAT template with contact.afnor
</commit_message>
<xml_diff>
--- a/install/templates/0000/rep_standard.docx
+++ b/install/templates/0000/rep_standard.docx
@@ -1,35 +1,57 @@
 
 <file path=word/document.xml><?xml version="1.0" encoding="utf-8"?>
-<w:document xmlns:ve="http://schemas.openxmlformats.org/markup-compatibility/2006" xmlns:o="urn:schemas-microsoft-com:office:office" xmlns:r="http://schemas.openxmlformats.org/officeDocument/2006/relationships" xmlns:m="http://schemas.openxmlformats.org/officeDocument/2006/math" xmlns:v="urn:schemas-microsoft-com:vml" xmlns:wp="http://schemas.openxmlformats.org/drawingml/2006/wordprocessingDrawing" xmlns:w10="urn:schemas-microsoft-com:office:word" xmlns:w="http://schemas.openxmlformats.org/wordprocessingml/2006/main" xmlns:wne="http://schemas.microsoft.com/office/word/2006/wordml">
+<w:document xmlns:o="urn:schemas-microsoft-com:office:office" xmlns:r="http://schemas.openxmlformats.org/officeDocument/2006/relationships" xmlns:v="urn:schemas-microsoft-com:vml" xmlns:w="http://schemas.openxmlformats.org/wordprocessingml/2006/main" xmlns:w10="urn:schemas-microsoft-com:office:word" xmlns:wp="http://schemas.openxmlformats.org/drawingml/2006/wordprocessingDrawing" xmlns:wps="http://schemas.microsoft.com/office/word/2010/wordprocessingShape" xmlns:wpg="http://schemas.microsoft.com/office/word/2010/wordprocessingGroup" xmlns:mc="http://schemas.openxmlformats.org/markup-compatibility/2006" xmlns:wp14="http://schemas.microsoft.com/office/word/2010/wordprocessingDrawing" xmlns:w14="http://schemas.microsoft.com/office/word/2010/wordml" mc:Ignorable="w14 wp14">
   <w:body>
-    <w:p/>
+    <w:p>
+      <w:pPr>
+        <w:pStyle w:val="Normal"/>
+        <w:rPr/>
+      </w:pPr>
+      <w:r>
+        <w:rPr/>
+      </w:r>
+    </w:p>
     <w:tbl>
       <w:tblPr>
         <w:tblStyle w:val="Grilledutableau"/>
-        <w:tblW w:w="0" w:type="auto"/>
-        <w:tblBorders>
-          <w:top w:val="none" w:sz="0" w:space="0" w:color="auto"/>
-          <w:left w:val="none" w:sz="0" w:space="0" w:color="auto"/>
-          <w:bottom w:val="none" w:sz="0" w:space="0" w:color="auto"/>
-          <w:right w:val="none" w:sz="0" w:space="0" w:color="auto"/>
-          <w:insideH w:val="none" w:sz="0" w:space="0" w:color="auto"/>
-          <w:insideV w:val="none" w:sz="0" w:space="0" w:color="auto"/>
-        </w:tblBorders>
-        <w:tblLook w:val="04A0"/>
+        <w:tblW w:w="10912" w:type="dxa"/>
+        <w:jc w:val="left"/>
+        <w:tblInd w:w="0" w:type="dxa"/>
+        <w:tblCellMar>
+          <w:top w:w="0" w:type="dxa"/>
+          <w:left w:w="108" w:type="dxa"/>
+          <w:bottom w:w="0" w:type="dxa"/>
+          <w:right w:w="108" w:type="dxa"/>
+        </w:tblCellMar>
+        <w:tblLook w:val="04a0"/>
       </w:tblPr>
       <w:tblGrid>
-        <w:gridCol w:w="10912"/>
+        <w:gridCol w:w="5456"/>
+        <w:gridCol w:w="5456"/>
       </w:tblGrid>
       <w:tr>
+        <w:trPr/>
         <w:tc>
           <w:tcPr>
-            <w:tcW w:w="10912" w:type="dxa"/>
+            <w:tcW w:w="5456" w:type="dxa"/>
+            <w:tcBorders>
+              <w:top w:val="nil"/>
+              <w:left w:val="nil"/>
+              <w:bottom w:val="nil"/>
+              <w:right w:val="nil"/>
+              <w:insideH w:val="nil"/>
+              <w:insideV w:val="nil"/>
+            </w:tcBorders>
+            <w:shd w:fill="auto" w:val="clear"/>
           </w:tcPr>
           <w:p>
             <w:pPr>
+              <w:pStyle w:val="Normal"/>
+              <w:spacing w:lineRule="auto" w:line="240" w:before="0" w:after="0"/>
               <w:jc w:val="right"/>
               <w:rPr>
                 <w:rFonts w:ascii="Verdana" w:hAnsi="Verdana"/>
+                <w:b/>
                 <w:b/>
                 <w:sz w:val="20"/>
                 <w:szCs w:val="20"/>
@@ -37,121 +59,33 @@
               </w:rPr>
             </w:pPr>
             <w:r>
-              <w:rPr>
-                <w:rFonts w:ascii="Verdana" w:hAnsi="Verdana"/>
-                <w:b/>
-                <w:sz w:val="20"/>
-                <w:szCs w:val="20"/>
-                <w:lang w:val="en-US"/>
-              </w:rPr>
-              <w:t>[contact.title] [contact.</w:t>
-            </w:r>
-            <w:r>
-              <w:rPr>
-                <w:rFonts w:ascii="Verdana" w:hAnsi="Verdana"/>
-                <w:b/>
-                <w:sz w:val="20"/>
-                <w:szCs w:val="20"/>
-                <w:lang w:val="en-US"/>
-              </w:rPr>
-              <w:t>f</w:t>
-            </w:r>
-            <w:r>
-              <w:rPr>
-                <w:rFonts w:ascii="Verdana" w:hAnsi="Verdana"/>
-                <w:b/>
-                <w:sz w:val="20"/>
-                <w:szCs w:val="20"/>
-                <w:lang w:val="en-US"/>
-              </w:rPr>
-              <w:t>irstname] [contact.lastname]</w:t>
+              <w:rPr/>
             </w:r>
           </w:p>
         </w:tc>
-      </w:tr>
-      <w:tr>
         <w:tc>
           <w:tcPr>
-            <w:tcW w:w="10912" w:type="dxa"/>
+            <w:tcW w:w="5456" w:type="dxa"/>
+            <w:tcBorders>
+              <w:top w:val="nil"/>
+              <w:left w:val="nil"/>
+              <w:bottom w:val="nil"/>
+              <w:right w:val="nil"/>
+              <w:insideH w:val="nil"/>
+              <w:insideV w:val="nil"/>
+            </w:tcBorders>
+            <w:shd w:fill="auto" w:val="clear"/>
           </w:tcPr>
           <w:p>
             <w:pPr>
-              <w:jc w:val="right"/>
-              <w:rPr>
-                <w:rFonts w:ascii="Verdana" w:hAnsi="Verdana"/>
-                <w:b/>
-                <w:sz w:val="20"/>
-                <w:szCs w:val="20"/>
-                <w:lang w:val="en-US"/>
-              </w:rPr>
+              <w:pStyle w:val="Normal"/>
+              <w:spacing w:lineRule="auto" w:line="240" w:before="0" w:after="0"/>
+              <w:jc w:val="left"/>
+              <w:rPr/>
             </w:pPr>
             <w:r>
-              <w:rPr>
-                <w:rFonts w:ascii="Verdana" w:hAnsi="Verdana"/>
-                <w:b/>
-                <w:sz w:val="20"/>
-                <w:szCs w:val="20"/>
-                <w:lang w:val="en-US"/>
-              </w:rPr>
-              <w:t>[contact.society]</w:t>
-            </w:r>
-          </w:p>
-        </w:tc>
-      </w:tr>
-      <w:tr>
-        <w:tc>
-          <w:tcPr>
-            <w:tcW w:w="10912" w:type="dxa"/>
-          </w:tcPr>
-          <w:p>
-            <w:pPr>
-              <w:jc w:val="right"/>
-              <w:rPr>
-                <w:rFonts w:ascii="Verdana" w:hAnsi="Verdana"/>
-                <w:b/>
-                <w:sz w:val="20"/>
-                <w:szCs w:val="20"/>
-                <w:lang w:val="en-US"/>
-              </w:rPr>
-            </w:pPr>
-            <w:r>
-              <w:rPr>
-                <w:rFonts w:ascii="Verdana" w:hAnsi="Verdana"/>
-                <w:b/>
-                <w:sz w:val="20"/>
-                <w:szCs w:val="20"/>
-                <w:lang w:val="en-US"/>
-              </w:rPr>
-              <w:t>[contact.address_num] [contact.address_street]</w:t>
-            </w:r>
-          </w:p>
-        </w:tc>
-      </w:tr>
-      <w:tr>
-        <w:tc>
-          <w:tcPr>
-            <w:tcW w:w="10912" w:type="dxa"/>
-          </w:tcPr>
-          <w:p>
-            <w:pPr>
-              <w:jc w:val="right"/>
-              <w:rPr>
-                <w:rFonts w:ascii="Verdana" w:hAnsi="Verdana"/>
-                <w:b/>
-                <w:sz w:val="20"/>
-                <w:szCs w:val="20"/>
-                <w:lang w:val="en-US"/>
-              </w:rPr>
-            </w:pPr>
-            <w:r>
-              <w:rPr>
-                <w:rFonts w:ascii="Verdana" w:hAnsi="Verdana"/>
-                <w:b/>
-                <w:sz w:val="20"/>
-                <w:szCs w:val="20"/>
-                <w:lang w:val="en-US"/>
-              </w:rPr>
-              <w:t>[contact.address_postal_code] [contact.address_town]</w:t>
+              <w:rPr/>
+              <w:t>[contact.afnor]</w:t>
             </w:r>
           </w:p>
         </w:tc>
@@ -159,6 +93,7 @@
     </w:tbl>
     <w:p>
       <w:pPr>
+        <w:pStyle w:val="Normal"/>
         <w:rPr>
           <w:rFonts w:ascii="Verdana" w:hAnsi="Verdana"/>
           <w:sz w:val="20"/>
@@ -166,32 +101,52 @@
           <w:lang w:val="en-US"/>
         </w:rPr>
       </w:pPr>
+      <w:r>
+        <w:rPr>
+          <w:rFonts w:ascii="Verdana" w:hAnsi="Verdana"/>
+          <w:sz w:val="20"/>
+          <w:szCs w:val="20"/>
+          <w:lang w:val="en-US"/>
+        </w:rPr>
+      </w:r>
     </w:p>
     <w:tbl>
       <w:tblPr>
         <w:tblStyle w:val="Grilledutableau"/>
-        <w:tblW w:w="0" w:type="auto"/>
-        <w:tblBorders>
-          <w:top w:val="none" w:sz="0" w:space="0" w:color="auto"/>
-          <w:left w:val="none" w:sz="0" w:space="0" w:color="auto"/>
-          <w:bottom w:val="none" w:sz="0" w:space="0" w:color="auto"/>
-          <w:right w:val="none" w:sz="0" w:space="0" w:color="auto"/>
-          <w:insideH w:val="none" w:sz="0" w:space="0" w:color="auto"/>
-          <w:insideV w:val="none" w:sz="0" w:space="0" w:color="auto"/>
-        </w:tblBorders>
-        <w:tblLook w:val="04A0"/>
+        <w:tblW w:w="6771" w:type="dxa"/>
+        <w:jc w:val="left"/>
+        <w:tblInd w:w="0" w:type="dxa"/>
+        <w:tblCellMar>
+          <w:top w:w="0" w:type="dxa"/>
+          <w:left w:w="108" w:type="dxa"/>
+          <w:bottom w:w="0" w:type="dxa"/>
+          <w:right w:w="108" w:type="dxa"/>
+        </w:tblCellMar>
+        <w:tblLook w:val="04a0"/>
       </w:tblPr>
       <w:tblGrid>
         <w:gridCol w:w="2235"/>
-        <w:gridCol w:w="4536"/>
+        <w:gridCol w:w="4535"/>
       </w:tblGrid>
       <w:tr>
+        <w:trPr/>
         <w:tc>
           <w:tcPr>
             <w:tcW w:w="2235" w:type="dxa"/>
+            <w:tcBorders>
+              <w:top w:val="nil"/>
+              <w:left w:val="nil"/>
+              <w:bottom w:val="nil"/>
+              <w:right w:val="nil"/>
+              <w:insideH w:val="nil"/>
+              <w:insideV w:val="nil"/>
+            </w:tcBorders>
+            <w:shd w:fill="auto" w:val="clear"/>
           </w:tcPr>
           <w:p>
             <w:pPr>
+              <w:pStyle w:val="Normal"/>
+              <w:spacing w:lineRule="auto" w:line="240" w:before="0" w:after="0"/>
               <w:jc w:val="right"/>
               <w:rPr>
                 <w:rFonts w:ascii="Verdana" w:hAnsi="Verdana"/>
@@ -223,10 +178,21 @@
         </w:tc>
         <w:tc>
           <w:tcPr>
-            <w:tcW w:w="4536" w:type="dxa"/>
+            <w:tcW w:w="4535" w:type="dxa"/>
+            <w:tcBorders>
+              <w:top w:val="nil"/>
+              <w:left w:val="nil"/>
+              <w:bottom w:val="nil"/>
+              <w:right w:val="nil"/>
+              <w:insideH w:val="nil"/>
+              <w:insideV w:val="nil"/>
+            </w:tcBorders>
+            <w:shd w:fill="auto" w:val="clear"/>
           </w:tcPr>
           <w:p>
             <w:pPr>
+              <w:pStyle w:val="Normal"/>
+              <w:spacing w:lineRule="auto" w:line="240" w:before="0" w:after="0"/>
               <w:rPr>
                 <w:rFonts w:ascii="Verdana" w:hAnsi="Verdana"/>
                 <w:sz w:val="20"/>
@@ -247,12 +213,24 @@
         </w:tc>
       </w:tr>
       <w:tr>
+        <w:trPr/>
         <w:tc>
           <w:tcPr>
             <w:tcW w:w="2235" w:type="dxa"/>
+            <w:tcBorders>
+              <w:top w:val="nil"/>
+              <w:left w:val="nil"/>
+              <w:bottom w:val="nil"/>
+              <w:right w:val="nil"/>
+              <w:insideH w:val="nil"/>
+              <w:insideV w:val="nil"/>
+            </w:tcBorders>
+            <w:shd w:fill="auto" w:val="clear"/>
           </w:tcPr>
           <w:p>
             <w:pPr>
+              <w:pStyle w:val="Normal"/>
+              <w:spacing w:lineRule="auto" w:line="240" w:before="0" w:after="0"/>
               <w:jc w:val="right"/>
               <w:rPr>
                 <w:rFonts w:ascii="Verdana" w:hAnsi="Verdana"/>
@@ -284,10 +262,21 @@
         </w:tc>
         <w:tc>
           <w:tcPr>
-            <w:tcW w:w="4536" w:type="dxa"/>
+            <w:tcW w:w="4535" w:type="dxa"/>
+            <w:tcBorders>
+              <w:top w:val="nil"/>
+              <w:left w:val="nil"/>
+              <w:bottom w:val="nil"/>
+              <w:right w:val="nil"/>
+              <w:insideH w:val="nil"/>
+              <w:insideV w:val="nil"/>
+            </w:tcBorders>
+            <w:shd w:fill="auto" w:val="clear"/>
           </w:tcPr>
           <w:p>
             <w:pPr>
+              <w:pStyle w:val="Normal"/>
+              <w:spacing w:lineRule="auto" w:line="240" w:before="0" w:after="0"/>
               <w:rPr>
                 <w:rFonts w:ascii="Verdana" w:hAnsi="Verdana"/>
                 <w:sz w:val="20"/>
@@ -308,12 +297,24 @@
         </w:tc>
       </w:tr>
       <w:tr>
+        <w:trPr/>
         <w:tc>
           <w:tcPr>
             <w:tcW w:w="2235" w:type="dxa"/>
+            <w:tcBorders>
+              <w:top w:val="nil"/>
+              <w:left w:val="nil"/>
+              <w:bottom w:val="nil"/>
+              <w:right w:val="nil"/>
+              <w:insideH w:val="nil"/>
+              <w:insideV w:val="nil"/>
+            </w:tcBorders>
+            <w:shd w:fill="auto" w:val="clear"/>
           </w:tcPr>
           <w:p>
             <w:pPr>
+              <w:pStyle w:val="Normal"/>
+              <w:spacing w:lineRule="auto" w:line="240" w:before="0" w:after="0"/>
               <w:jc w:val="right"/>
               <w:rPr>
                 <w:rFonts w:ascii="Verdana" w:hAnsi="Verdana"/>
@@ -330,27 +331,7 @@
                 <w:u w:val="single"/>
                 <w:lang w:val="en-US"/>
               </w:rPr>
-              <w:t>Référencecou</w:t>
-            </w:r>
-            <w:r>
-              <w:rPr>
-                <w:rFonts w:ascii="Verdana" w:hAnsi="Verdana"/>
-                <w:sz w:val="20"/>
-                <w:szCs w:val="20"/>
-                <w:u w:val="single"/>
-                <w:lang w:val="en-US"/>
-              </w:rPr>
-              <w:t>r</w:t>
-            </w:r>
-            <w:r>
-              <w:rPr>
-                <w:rFonts w:ascii="Verdana" w:hAnsi="Verdana"/>
-                <w:sz w:val="20"/>
-                <w:szCs w:val="20"/>
-                <w:u w:val="single"/>
-                <w:lang w:val="en-US"/>
-              </w:rPr>
-              <w:t>rier</w:t>
+              <w:t>Référencecourrier</w:t>
             </w:r>
             <w:r>
               <w:rPr>
@@ -365,10 +346,21 @@
         </w:tc>
         <w:tc>
           <w:tcPr>
-            <w:tcW w:w="4536" w:type="dxa"/>
+            <w:tcW w:w="4535" w:type="dxa"/>
+            <w:tcBorders>
+              <w:top w:val="nil"/>
+              <w:left w:val="nil"/>
+              <w:bottom w:val="nil"/>
+              <w:right w:val="nil"/>
+              <w:insideH w:val="nil"/>
+              <w:insideV w:val="nil"/>
+            </w:tcBorders>
+            <w:shd w:fill="auto" w:val="clear"/>
           </w:tcPr>
           <w:p>
             <w:pPr>
+              <w:pStyle w:val="Normal"/>
+              <w:spacing w:lineRule="auto" w:line="240" w:before="0" w:after="0"/>
               <w:rPr>
                 <w:rFonts w:ascii="Verdana" w:hAnsi="Verdana"/>
                 <w:sz w:val="20"/>
@@ -389,12 +381,24 @@
         </w:tc>
       </w:tr>
       <w:tr>
+        <w:trPr/>
         <w:tc>
           <w:tcPr>
             <w:tcW w:w="2235" w:type="dxa"/>
+            <w:tcBorders>
+              <w:top w:val="nil"/>
+              <w:left w:val="nil"/>
+              <w:bottom w:val="nil"/>
+              <w:right w:val="nil"/>
+              <w:insideH w:val="nil"/>
+              <w:insideV w:val="nil"/>
+            </w:tcBorders>
+            <w:shd w:fill="auto" w:val="clear"/>
           </w:tcPr>
           <w:p>
             <w:pPr>
+              <w:pStyle w:val="Normal"/>
+              <w:spacing w:lineRule="auto" w:line="240" w:before="0" w:after="0"/>
               <w:jc w:val="right"/>
               <w:rPr>
                 <w:rFonts w:ascii="Verdana" w:hAnsi="Verdana"/>
@@ -403,14 +407,33 @@
                 <w:lang w:val="en-US"/>
               </w:rPr>
             </w:pPr>
+            <w:r>
+              <w:rPr>
+                <w:rFonts w:ascii="Verdana" w:hAnsi="Verdana"/>
+                <w:sz w:val="20"/>
+                <w:szCs w:val="20"/>
+                <w:lang w:val="en-US"/>
+              </w:rPr>
+            </w:r>
           </w:p>
         </w:tc>
         <w:tc>
           <w:tcPr>
-            <w:tcW w:w="4536" w:type="dxa"/>
+            <w:tcW w:w="4535" w:type="dxa"/>
+            <w:tcBorders>
+              <w:top w:val="nil"/>
+              <w:left w:val="nil"/>
+              <w:bottom w:val="nil"/>
+              <w:right w:val="nil"/>
+              <w:insideH w:val="nil"/>
+              <w:insideV w:val="nil"/>
+            </w:tcBorders>
+            <w:shd w:fill="auto" w:val="clear"/>
           </w:tcPr>
           <w:p>
             <w:pPr>
+              <w:pStyle w:val="Normal"/>
+              <w:spacing w:lineRule="auto" w:line="240" w:before="0" w:after="0"/>
               <w:rPr>
                 <w:rFonts w:ascii="Verdana" w:hAnsi="Verdana"/>
                 <w:sz w:val="20"/>
@@ -418,16 +441,36 @@
                 <w:lang w:val="en-US"/>
               </w:rPr>
             </w:pPr>
+            <w:r>
+              <w:rPr>
+                <w:rFonts w:ascii="Verdana" w:hAnsi="Verdana"/>
+                <w:sz w:val="20"/>
+                <w:szCs w:val="20"/>
+                <w:lang w:val="en-US"/>
+              </w:rPr>
+            </w:r>
           </w:p>
         </w:tc>
       </w:tr>
       <w:tr>
+        <w:trPr/>
         <w:tc>
           <w:tcPr>
             <w:tcW w:w="2235" w:type="dxa"/>
+            <w:tcBorders>
+              <w:top w:val="nil"/>
+              <w:left w:val="nil"/>
+              <w:bottom w:val="nil"/>
+              <w:right w:val="nil"/>
+              <w:insideH w:val="nil"/>
+              <w:insideV w:val="nil"/>
+            </w:tcBorders>
+            <w:shd w:fill="auto" w:val="clear"/>
           </w:tcPr>
           <w:p>
             <w:pPr>
+              <w:pStyle w:val="Normal"/>
+              <w:spacing w:lineRule="auto" w:line="240" w:before="0" w:after="0"/>
               <w:jc w:val="right"/>
               <w:rPr>
                 <w:rFonts w:ascii="Verdana" w:hAnsi="Verdana"/>
@@ -459,10 +502,21 @@
         </w:tc>
         <w:tc>
           <w:tcPr>
-            <w:tcW w:w="4536" w:type="dxa"/>
+            <w:tcW w:w="4535" w:type="dxa"/>
+            <w:tcBorders>
+              <w:top w:val="nil"/>
+              <w:left w:val="nil"/>
+              <w:bottom w:val="nil"/>
+              <w:right w:val="nil"/>
+              <w:insideH w:val="nil"/>
+              <w:insideV w:val="nil"/>
+            </w:tcBorders>
+            <w:shd w:fill="auto" w:val="clear"/>
           </w:tcPr>
           <w:p>
             <w:pPr>
+              <w:pStyle w:val="Normal"/>
+              <w:spacing w:lineRule="auto" w:line="240" w:before="0" w:after="0"/>
               <w:rPr>
                 <w:rFonts w:ascii="Verdana" w:hAnsi="Verdana"/>
                 <w:sz w:val="20"/>
@@ -485,6 +539,7 @@
     </w:tbl>
     <w:p>
       <w:pPr>
+        <w:pStyle w:val="Normal"/>
         <w:rPr>
           <w:rFonts w:ascii="Verdana" w:hAnsi="Verdana"/>
           <w:sz w:val="20"/>
@@ -492,14 +547,19 @@
           <w:lang w:val="en-US"/>
         </w:rPr>
       </w:pPr>
+      <w:r>
+        <w:rPr>
+          <w:rFonts w:ascii="Verdana" w:hAnsi="Verdana"/>
+          <w:sz w:val="20"/>
+          <w:szCs w:val="20"/>
+          <w:lang w:val="en-US"/>
+        </w:rPr>
+      </w:r>
     </w:p>
     <w:p>
       <w:pPr>
-        <w:rPr>
-          <w:rFonts w:ascii="Verdana" w:hAnsi="Verdana"/>
-          <w:sz w:val="20"/>
-          <w:szCs w:val="20"/>
-        </w:rPr>
+        <w:pStyle w:val="Normal"/>
+        <w:rPr/>
       </w:pPr>
       <w:r>
         <w:rPr>
@@ -518,41 +578,21 @@
         <w:fldChar w:fldCharType="begin"/>
       </w:r>
       <w:r>
-        <w:rPr>
-          <w:rFonts w:ascii="Verdana" w:hAnsi="Verdana"/>
-          <w:sz w:val="20"/>
-          <w:szCs w:val="20"/>
-        </w:rPr>
-        <w:instrText xml:space="preserve"> TIME \@ "dd/MM/yyyy" </w:instrText>
-      </w:r>
-      <w:r>
-        <w:rPr>
-          <w:rFonts w:ascii="Verdana" w:hAnsi="Verdana"/>
-          <w:sz w:val="20"/>
-          <w:szCs w:val="20"/>
-        </w:rPr>
+        <w:instrText> TIME \@"dd\/MM\/yyyy" </w:instrText>
+      </w:r>
+      <w:r>
         <w:fldChar w:fldCharType="separate"/>
       </w:r>
       <w:r>
-        <w:rPr>
-          <w:rFonts w:ascii="Verdana" w:hAnsi="Verdana"/>
-          <w:noProof/>
-          <w:sz w:val="20"/>
-          <w:szCs w:val="20"/>
-        </w:rPr>
-        <w:t>02/08/2016</w:t>
-      </w:r>
-      <w:r>
-        <w:rPr>
-          <w:rFonts w:ascii="Verdana" w:hAnsi="Verdana"/>
-          <w:sz w:val="20"/>
-          <w:szCs w:val="20"/>
-        </w:rPr>
+        <w:t>17/04/2018</w:t>
+      </w:r>
+      <w:r>
         <w:fldChar w:fldCharType="end"/>
       </w:r>
     </w:p>
     <w:p>
       <w:pPr>
+        <w:pStyle w:val="Normal"/>
         <w:rPr>
           <w:rFonts w:ascii="Verdana" w:hAnsi="Verdana"/>
           <w:sz w:val="20"/>
@@ -572,6 +612,7 @@
     </w:p>
     <w:p>
       <w:pPr>
+        <w:pStyle w:val="Normal"/>
         <w:rPr>
           <w:rFonts w:ascii="Verdana" w:hAnsi="Verdana"/>
           <w:sz w:val="20"/>
@@ -584,45 +625,15 @@
           <w:sz w:val="20"/>
           <w:szCs w:val="20"/>
         </w:rPr>
-        <w:t>En réponse à votre cour</w:t>
-      </w:r>
-      <w:r>
-        <w:rPr>
-          <w:rFonts w:ascii="Verdana" w:hAnsi="Verdana"/>
-          <w:sz w:val="20"/>
-          <w:szCs w:val="20"/>
-        </w:rPr>
-        <w:t>r</w:t>
-      </w:r>
-      <w:r>
-        <w:rPr>
-          <w:rFonts w:ascii="Verdana" w:hAnsi="Verdana"/>
-          <w:sz w:val="20"/>
-          <w:szCs w:val="20"/>
-        </w:rPr>
-        <w:t>ier du [res_letterbox.doc_date], nous vous prions de bien vouloir trouve la réponse à votre cou</w:t>
-      </w:r>
-      <w:r>
-        <w:rPr>
-          <w:rFonts w:ascii="Verdana" w:hAnsi="Verdana"/>
-          <w:sz w:val="20"/>
-          <w:szCs w:val="20"/>
-        </w:rPr>
-        <w:t>r</w:t>
-      </w:r>
-      <w:r>
-        <w:rPr>
-          <w:rFonts w:ascii="Verdana" w:hAnsi="Verdana"/>
-          <w:sz w:val="20"/>
-          <w:szCs w:val="20"/>
-        </w:rPr>
-        <w:t>rier:</w:t>
+        <w:t>En réponse à votre courrier du [res_letterbox.doc_date], nous vous prions de bien vouloir trouve la réponse à votre courrier:</w:t>
       </w:r>
     </w:p>
     <w:p>
       <w:pPr>
-        <w:rPr>
-          <w:rFonts w:ascii="Verdana" w:hAnsi="Verdana"/>
+        <w:pStyle w:val="Normal"/>
+        <w:rPr>
+          <w:rFonts w:ascii="Verdana" w:hAnsi="Verdana"/>
+          <w:i/>
           <w:i/>
           <w:sz w:val="20"/>
           <w:szCs w:val="20"/>
@@ -642,6 +653,7 @@
     </w:p>
     <w:p>
       <w:pPr>
+        <w:pStyle w:val="Normal"/>
         <w:rPr>
           <w:rFonts w:ascii="Verdana" w:hAnsi="Verdana"/>
           <w:sz w:val="20"/>
@@ -654,19 +666,12 @@
           <w:sz w:val="20"/>
           <w:szCs w:val="20"/>
         </w:rPr>
-        <w:t>Sachez</w:t>
-      </w:r>
-      <w:r>
-        <w:rPr>
-          <w:rFonts w:ascii="Verdana" w:hAnsi="Verdana"/>
-          <w:sz w:val="20"/>
-          <w:szCs w:val="20"/>
-        </w:rPr>
-        <w:t xml:space="preserve"> que la ville de Maarch-les-Bains met tout en œuvre pour le bonheur de ses concitoyens.</w:t>
+        <w:t>Sachez que la ville de Maarch-les-Bains met tout en œuvre pour le bonheur de ses concitoyens.</w:t>
       </w:r>
     </w:p>
     <w:p>
       <w:pPr>
+        <w:pStyle w:val="Normal"/>
         <w:rPr>
           <w:rFonts w:ascii="Verdana" w:hAnsi="Verdana"/>
           <w:sz w:val="20"/>
@@ -684,73 +689,129 @@
     </w:p>
     <w:p>
       <w:pPr>
+        <w:pStyle w:val="Normal"/>
         <w:rPr>
           <w:rFonts w:ascii="Verdana" w:hAnsi="Verdana"/>
           <w:sz w:val="20"/>
           <w:szCs w:val="20"/>
         </w:rPr>
       </w:pPr>
+      <w:r>
+        <w:rPr>
+          <w:rFonts w:ascii="Verdana" w:hAnsi="Verdana"/>
+          <w:sz w:val="20"/>
+          <w:szCs w:val="20"/>
+        </w:rPr>
+      </w:r>
     </w:p>
     <w:p>
       <w:pPr>
+        <w:pStyle w:val="Normal"/>
         <w:rPr>
           <w:rFonts w:ascii="Verdana" w:hAnsi="Verdana"/>
           <w:sz w:val="20"/>
           <w:szCs w:val="20"/>
         </w:rPr>
       </w:pPr>
+      <w:r>
+        <w:rPr>
+          <w:rFonts w:ascii="Verdana" w:hAnsi="Verdana"/>
+          <w:sz w:val="20"/>
+          <w:szCs w:val="20"/>
+        </w:rPr>
+      </w:r>
     </w:p>
     <w:p>
       <w:pPr>
+        <w:pStyle w:val="Normal"/>
         <w:rPr>
           <w:rFonts w:ascii="Verdana" w:hAnsi="Verdana"/>
           <w:sz w:val="20"/>
           <w:szCs w:val="20"/>
         </w:rPr>
       </w:pPr>
+      <w:r>
+        <w:rPr>
+          <w:rFonts w:ascii="Verdana" w:hAnsi="Verdana"/>
+          <w:sz w:val="20"/>
+          <w:szCs w:val="20"/>
+        </w:rPr>
+      </w:r>
     </w:p>
     <w:p>
       <w:pPr>
+        <w:pStyle w:val="Normal"/>
         <w:rPr>
           <w:rFonts w:ascii="Verdana" w:hAnsi="Verdana"/>
           <w:sz w:val="20"/>
           <w:szCs w:val="20"/>
         </w:rPr>
       </w:pPr>
+      <w:r>
+        <w:rPr>
+          <w:rFonts w:ascii="Verdana" w:hAnsi="Verdana"/>
+          <w:sz w:val="20"/>
+          <w:szCs w:val="20"/>
+        </w:rPr>
+      </w:r>
     </w:p>
     <w:p>
       <w:pPr>
+        <w:pStyle w:val="Normal"/>
         <w:rPr>
           <w:rFonts w:ascii="Verdana" w:hAnsi="Verdana"/>
           <w:sz w:val="20"/>
           <w:szCs w:val="20"/>
         </w:rPr>
       </w:pPr>
+      <w:r>
+        <w:rPr>
+          <w:rFonts w:ascii="Verdana" w:hAnsi="Verdana"/>
+          <w:sz w:val="20"/>
+          <w:szCs w:val="20"/>
+        </w:rPr>
+      </w:r>
     </w:p>
     <w:p>
       <w:pPr>
+        <w:pStyle w:val="Normal"/>
         <w:rPr>
           <w:rFonts w:ascii="Verdana" w:hAnsi="Verdana"/>
           <w:sz w:val="20"/>
           <w:szCs w:val="20"/>
         </w:rPr>
       </w:pPr>
+      <w:r>
+        <w:rPr>
+          <w:rFonts w:ascii="Verdana" w:hAnsi="Verdana"/>
+          <w:sz w:val="20"/>
+          <w:szCs w:val="20"/>
+        </w:rPr>
+      </w:r>
     </w:p>
     <w:p>
       <w:pPr>
+        <w:pStyle w:val="Normal"/>
         <w:rPr>
           <w:rFonts w:ascii="Verdana" w:hAnsi="Verdana"/>
           <w:sz w:val="20"/>
           <w:szCs w:val="20"/>
         </w:rPr>
       </w:pPr>
+      <w:r>
+        <w:rPr>
+          <w:rFonts w:ascii="Verdana" w:hAnsi="Verdana"/>
+          <w:sz w:val="20"/>
+          <w:szCs w:val="20"/>
+        </w:rPr>
+      </w:r>
     </w:p>
     <w:p>
       <w:pPr>
+        <w:pStyle w:val="Normal"/>
         <w:jc w:val="right"/>
         <w:rPr>
           <w:rFonts w:ascii="Verdana" w:hAnsi="Verdana"/>
-          <w:noProof/>
           <w:sz w:val="20"/>
           <w:szCs w:val="20"/>
           <w:lang w:eastAsia="fr-FR"/>
@@ -759,7 +820,6 @@
       <w:r>
         <w:rPr>
           <w:rFonts w:ascii="Verdana" w:hAnsi="Verdana"/>
-          <w:noProof/>
           <w:sz w:val="20"/>
           <w:szCs w:val="20"/>
           <w:lang w:eastAsia="fr-FR"/>
@@ -769,6 +829,7 @@
     </w:p>
     <w:p>
       <w:pPr>
+        <w:pStyle w:val="Normal"/>
         <w:jc w:val="right"/>
         <w:rPr>
           <w:rFonts w:ascii="Verdana" w:hAnsi="Verdana"/>
@@ -776,26 +837,29 @@
           <w:szCs w:val="20"/>
         </w:rPr>
       </w:pPr>
-      <w:r>
-        <w:rPr>
-          <w:noProof/>
-          <w:lang w:eastAsia="fr-FR"/>
-        </w:rPr>
+      <w:bookmarkStart w:id="0" w:name="_GoBack"/>
+      <w:bookmarkEnd w:id="0"/>
+      <w:r>
+        <w:rPr/>
         <w:drawing>
-          <wp:inline distT="0" distB="0" distL="0" distR="0">
+          <wp:inline distT="0" distB="9525" distL="0" distR="0">
             <wp:extent cx="1905000" cy="1266825"/>
-            <wp:effectExtent l="0" t="0" r="0" b="9525"/>
-            <wp:docPr id="3" name="Image 3" descr="C:\temp\blowagie\blocImage.jpg"/>
-            <wp:cNvGraphicFramePr/>
+            <wp:effectExtent l="0" t="0" r="0" b="0"/>
+            <wp:docPr id="1" name="Image 3" descr="C:\temp\blowagie\blocImage.jpg"/>
+            <wp:cNvGraphicFramePr>
+              <a:graphicFrameLocks xmlns:a="http://schemas.openxmlformats.org/drawingml/2006/main" noChangeAspect="1"/>
+            </wp:cNvGraphicFramePr>
             <a:graphic xmlns:a="http://schemas.openxmlformats.org/drawingml/2006/main">
               <a:graphicData uri="http://schemas.openxmlformats.org/drawingml/2006/picture">
                 <pic:pic xmlns:pic="http://schemas.openxmlformats.org/drawingml/2006/picture">
                   <pic:nvPicPr>
-                    <pic:cNvPr id="1" name="Image 1" descr="C:\temp\blowagie\blocImage.jpg"/>
-                    <pic:cNvPicPr/>
+                    <pic:cNvPr id="1" name="Image 3" descr="C:\temp\blowagie\blocImage.jpg"/>
+                    <pic:cNvPicPr>
+                      <a:picLocks noChangeAspect="1" noChangeArrowheads="1"/>
+                    </pic:cNvPicPr>
                   </pic:nvPicPr>
                   <pic:blipFill>
-                    <a:blip r:embed="rId6"/>
+                    <a:blip r:embed="rId2"/>
                     <a:stretch>
                       <a:fillRect/>
                     </a:stretch>
@@ -808,13 +872,6 @@
                     <a:prstGeom prst="rect">
                       <a:avLst/>
                     </a:prstGeom>
-                    <a:noFill/>
-                    <a:ln w="9525">
-                      <a:noFill/>
-                      <a:miter lim="800000"/>
-                      <a:headEnd/>
-                      <a:tailEnd/>
-                    </a:ln>
                   </pic:spPr>
                 </pic:pic>
               </a:graphicData>
@@ -822,130 +879,52 @@
           </wp:inline>
         </w:drawing>
       </w:r>
-      <w:bookmarkStart w:id="0" w:name="_GoBack"/>
-      <w:bookmarkEnd w:id="0"/>
     </w:p>
     <w:p>
       <w:pPr>
+        <w:pStyle w:val="Normal"/>
+        <w:spacing w:before="0" w:after="200"/>
         <w:jc w:val="right"/>
-        <w:rPr>
-          <w:rFonts w:ascii="Verdana" w:hAnsi="Verdana"/>
-          <w:sz w:val="20"/>
-          <w:szCs w:val="20"/>
-        </w:rPr>
+        <w:rPr/>
       </w:pPr>
+      <w:r>
+        <w:rPr/>
+      </w:r>
     </w:p>
     <w:sectPr>
-      <w:headerReference w:type="even" r:id="rId7"/>
-      <w:headerReference w:type="default" r:id="rId8"/>
-      <w:footerReference w:type="even" r:id="rId9"/>
-      <w:footerReference w:type="default" r:id="rId10"/>
-      <w:headerReference w:type="first" r:id="rId11"/>
-      <w:footerReference w:type="first" r:id="rId12"/>
+      <w:headerReference w:type="default" r:id="rId3"/>
+      <w:footerReference w:type="default" r:id="rId4"/>
+      <w:type w:val="nextPage"/>
       <w:pgSz w:w="11906" w:h="16838"/>
-      <w:pgMar w:top="567" w:right="567" w:bottom="567" w:left="567" w:header="709" w:footer="709" w:gutter="0"/>
-      <w:cols w:space="708"/>
-      <w:docGrid w:linePitch="360"/>
+      <w:pgMar w:left="567" w:right="567" w:header="709" w:top="766" w:footer="709" w:bottom="766" w:gutter="0"/>
+      <w:pgNumType w:fmt="decimal"/>
+      <w:formProt w:val="false"/>
+      <w:textDirection w:val="lrTb"/>
+      <w:docGrid w:type="default" w:linePitch="360" w:charSpace="4096"/>
     </w:sectPr>
   </w:body>
 </w:document>
 </file>
 
-<file path=word/endnotes.xml><?xml version="1.0" encoding="utf-8"?>
-<w:endnotes xmlns:ve="http://schemas.openxmlformats.org/markup-compatibility/2006" xmlns:o="urn:schemas-microsoft-com:office:office" xmlns:r="http://schemas.openxmlformats.org/officeDocument/2006/relationships" xmlns:m="http://schemas.openxmlformats.org/officeDocument/2006/math" xmlns:v="urn:schemas-microsoft-com:vml" xmlns:wp="http://schemas.openxmlformats.org/drawingml/2006/wordprocessingDrawing" xmlns:w10="urn:schemas-microsoft-com:office:word" xmlns:w="http://schemas.openxmlformats.org/wordprocessingml/2006/main" xmlns:wne="http://schemas.microsoft.com/office/word/2006/wordml">
-  <w:endnote w:type="separator" w:id="0">
-    <w:p>
-      <w:pPr>
-        <w:spacing w:after="0" w:line="240" w:lineRule="auto"/>
-      </w:pPr>
-      <w:r>
-        <w:separator/>
-      </w:r>
-    </w:p>
-  </w:endnote>
-  <w:endnote w:type="continuationSeparator" w:id="1">
-    <w:p>
-      <w:pPr>
-        <w:spacing w:after="0" w:line="240" w:lineRule="auto"/>
-      </w:pPr>
-      <w:r>
-        <w:continuationSeparator/>
-      </w:r>
-    </w:p>
-  </w:endnote>
-</w:endnotes>
-</file>
-
 <file path=word/footer1.xml><?xml version="1.0" encoding="utf-8"?>
-<w:ftr xmlns:ve="http://schemas.openxmlformats.org/markup-compatibility/2006" xmlns:o="urn:schemas-microsoft-com:office:office" xmlns:r="http://schemas.openxmlformats.org/officeDocument/2006/relationships" xmlns:m="http://schemas.openxmlformats.org/officeDocument/2006/math" xmlns:v="urn:schemas-microsoft-com:vml" xmlns:wp="http://schemas.openxmlformats.org/drawingml/2006/wordprocessingDrawing" xmlns:w10="urn:schemas-microsoft-com:office:word" xmlns:w="http://schemas.openxmlformats.org/wordprocessingml/2006/main" xmlns:wne="http://schemas.microsoft.com/office/word/2006/wordml">
+<w:ftr xmlns:o="urn:schemas-microsoft-com:office:office" xmlns:r="http://schemas.openxmlformats.org/officeDocument/2006/relationships" xmlns:v="urn:schemas-microsoft-com:vml" xmlns:w="http://schemas.openxmlformats.org/wordprocessingml/2006/main" xmlns:w10="urn:schemas-microsoft-com:office:word" xmlns:wp="http://schemas.openxmlformats.org/drawingml/2006/wordprocessingDrawing" xmlns:wps="http://schemas.microsoft.com/office/word/2010/wordprocessingShape" xmlns:wpg="http://schemas.microsoft.com/office/word/2010/wordprocessingGroup" xmlns:mc="http://schemas.openxmlformats.org/markup-compatibility/2006" xmlns:wp14="http://schemas.microsoft.com/office/word/2010/wordprocessingDrawing" xmlns:w14="http://schemas.microsoft.com/office/word/2010/wordml" mc:Ignorable="w14 wp14">
   <w:p>
     <w:pPr>
       <w:pStyle w:val="Pieddepage"/>
+      <w:rPr/>
     </w:pPr>
+    <w:r>
+      <w:rPr/>
+    </w:r>
   </w:p>
 </w:ftr>
 </file>
 
-<file path=word/footer2.xml><?xml version="1.0" encoding="utf-8"?>
-<w:ftr xmlns:ve="http://schemas.openxmlformats.org/markup-compatibility/2006" xmlns:o="urn:schemas-microsoft-com:office:office" xmlns:r="http://schemas.openxmlformats.org/officeDocument/2006/relationships" xmlns:m="http://schemas.openxmlformats.org/officeDocument/2006/math" xmlns:v="urn:schemas-microsoft-com:vml" xmlns:wp="http://schemas.openxmlformats.org/drawingml/2006/wordprocessingDrawing" xmlns:w10="urn:schemas-microsoft-com:office:word" xmlns:w="http://schemas.openxmlformats.org/wordprocessingml/2006/main" xmlns:wne="http://schemas.microsoft.com/office/word/2006/wordml">
+<file path=word/header1.xml><?xml version="1.0" encoding="utf-8"?>
+<w:hdr xmlns:o="urn:schemas-microsoft-com:office:office" xmlns:r="http://schemas.openxmlformats.org/officeDocument/2006/relationships" xmlns:v="urn:schemas-microsoft-com:vml" xmlns:w="http://schemas.openxmlformats.org/wordprocessingml/2006/main" xmlns:w10="urn:schemas-microsoft-com:office:word" xmlns:wp="http://schemas.openxmlformats.org/drawingml/2006/wordprocessingDrawing" xmlns:wps="http://schemas.microsoft.com/office/word/2010/wordprocessingShape" xmlns:wpg="http://schemas.microsoft.com/office/word/2010/wordprocessingGroup" xmlns:mc="http://schemas.openxmlformats.org/markup-compatibility/2006" xmlns:wp14="http://schemas.microsoft.com/office/word/2010/wordprocessingDrawing" xmlns:w14="http://schemas.microsoft.com/office/word/2010/wordml" mc:Ignorable="w14 wp14">
   <w:p>
     <w:pPr>
-      <w:pStyle w:val="Pieddepage"/>
-    </w:pPr>
-  </w:p>
-</w:ftr>
-</file>
-
-<file path=word/footer3.xml><?xml version="1.0" encoding="utf-8"?>
-<w:ftr xmlns:ve="http://schemas.openxmlformats.org/markup-compatibility/2006" xmlns:o="urn:schemas-microsoft-com:office:office" xmlns:r="http://schemas.openxmlformats.org/officeDocument/2006/relationships" xmlns:m="http://schemas.openxmlformats.org/officeDocument/2006/math" xmlns:v="urn:schemas-microsoft-com:vml" xmlns:wp="http://schemas.openxmlformats.org/drawingml/2006/wordprocessingDrawing" xmlns:w10="urn:schemas-microsoft-com:office:word" xmlns:w="http://schemas.openxmlformats.org/wordprocessingml/2006/main" xmlns:wne="http://schemas.microsoft.com/office/word/2006/wordml">
-  <w:p>
-    <w:pPr>
-      <w:pStyle w:val="Pieddepage"/>
-    </w:pPr>
-  </w:p>
-</w:ftr>
-</file>
-
-<file path=word/footnotes.xml><?xml version="1.0" encoding="utf-8"?>
-<w:footnotes xmlns:ve="http://schemas.openxmlformats.org/markup-compatibility/2006" xmlns:o="urn:schemas-microsoft-com:office:office" xmlns:r="http://schemas.openxmlformats.org/officeDocument/2006/relationships" xmlns:m="http://schemas.openxmlformats.org/officeDocument/2006/math" xmlns:v="urn:schemas-microsoft-com:vml" xmlns:wp="http://schemas.openxmlformats.org/drawingml/2006/wordprocessingDrawing" xmlns:w10="urn:schemas-microsoft-com:office:word" xmlns:w="http://schemas.openxmlformats.org/wordprocessingml/2006/main" xmlns:wne="http://schemas.microsoft.com/office/word/2006/wordml">
-  <w:footnote w:type="separator" w:id="0">
-    <w:p>
-      <w:pPr>
-        <w:spacing w:after="0" w:line="240" w:lineRule="auto"/>
-      </w:pPr>
-      <w:r>
-        <w:separator/>
-      </w:r>
-    </w:p>
-  </w:footnote>
-  <w:footnote w:type="continuationSeparator" w:id="1">
-    <w:p>
-      <w:pPr>
-        <w:spacing w:after="0" w:line="240" w:lineRule="auto"/>
-      </w:pPr>
-      <w:r>
-        <w:continuationSeparator/>
-      </w:r>
-    </w:p>
-  </w:footnote>
-</w:footnotes>
-</file>
-
-<file path=word/header1.xml><?xml version="1.0" encoding="utf-8"?>
-<w:hdr xmlns:ve="http://schemas.openxmlformats.org/markup-compatibility/2006" xmlns:o="urn:schemas-microsoft-com:office:office" xmlns:r="http://schemas.openxmlformats.org/officeDocument/2006/relationships" xmlns:m="http://schemas.openxmlformats.org/officeDocument/2006/math" xmlns:v="urn:schemas-microsoft-com:vml" xmlns:wp="http://schemas.openxmlformats.org/drawingml/2006/wordprocessingDrawing" xmlns:w10="urn:schemas-microsoft-com:office:word" xmlns:w="http://schemas.openxmlformats.org/wordprocessingml/2006/main" xmlns:wne="http://schemas.microsoft.com/office/word/2006/wordml">
-  <w:p>
-    <w:pPr>
-      <w:pStyle w:val="En-tte"/>
-    </w:pPr>
-  </w:p>
-</w:hdr>
-</file>
-
-<file path=word/header2.xml><?xml version="1.0" encoding="utf-8"?>
-<w:hdr xmlns:ve="http://schemas.openxmlformats.org/markup-compatibility/2006" xmlns:o="urn:schemas-microsoft-com:office:office" xmlns:r="http://schemas.openxmlformats.org/officeDocument/2006/relationships" xmlns:m="http://schemas.openxmlformats.org/officeDocument/2006/math" xmlns:v="urn:schemas-microsoft-com:vml" xmlns:wp="http://schemas.openxmlformats.org/drawingml/2006/wordprocessingDrawing" xmlns:w10="urn:schemas-microsoft-com:office:word" xmlns:w="http://schemas.openxmlformats.org/wordprocessingml/2006/main" xmlns:wne="http://schemas.microsoft.com/office/word/2006/wordml">
-  <w:p>
-    <w:pPr>
-      <w:pStyle w:val="En-tte"/>
+      <w:pStyle w:val="Entte"/>
       <w:rPr>
         <w:rFonts w:ascii="Arial" w:hAnsi="Arial" w:cs="Arial"/>
         <w:color w:val="7F7F7F" w:themeColor="text1" w:themeTint="80"/>
@@ -954,16 +933,8 @@
       </w:rPr>
     </w:pPr>
     <w:r>
-      <w:rPr>
-        <w:rFonts w:ascii="Arial" w:hAnsi="Arial" w:cs="Arial"/>
-        <w:noProof/>
-        <w:color w:val="7F7F7F" w:themeColor="text1" w:themeTint="80"/>
-        <w:sz w:val="24"/>
-        <w:szCs w:val="24"/>
-        <w:lang w:eastAsia="fr-FR"/>
-      </w:rPr>
       <w:drawing>
-        <wp:anchor distT="0" distB="0" distL="114300" distR="114300" simplePos="0" relativeHeight="251659264" behindDoc="0" locked="0" layoutInCell="1" allowOverlap="1">
+        <wp:anchor behindDoc="1" distT="0" distB="0" distL="133350" distR="121920" simplePos="0" locked="0" layoutInCell="1" allowOverlap="1" relativeHeight="3">
           <wp:simplePos x="0" y="0"/>
           <wp:positionH relativeFrom="column">
             <wp:posOffset>5046345</wp:posOffset>
@@ -972,9 +943,9 @@
             <wp:posOffset>-635</wp:posOffset>
           </wp:positionV>
           <wp:extent cx="1764030" cy="518160"/>
-          <wp:effectExtent l="19050" t="0" r="7620" b="0"/>
+          <wp:effectExtent l="0" t="0" r="0" b="0"/>
           <wp:wrapSquare wrapText="bothSides"/>
-          <wp:docPr id="1" name="Image 0" descr="default_maarch.gif"/>
+          <wp:docPr id="2" name="Image 0" descr="default_maarch.gif"/>
           <wp:cNvGraphicFramePr>
             <a:graphicFrameLocks xmlns:a="http://schemas.openxmlformats.org/drawingml/2006/main" noChangeAspect="1"/>
           </wp:cNvGraphicFramePr>
@@ -982,8 +953,10 @@
             <a:graphicData uri="http://schemas.openxmlformats.org/drawingml/2006/picture">
               <pic:pic xmlns:pic="http://schemas.openxmlformats.org/drawingml/2006/picture">
                 <pic:nvPicPr>
-                  <pic:cNvPr id="0" name="default_maarch.gif"/>
-                  <pic:cNvPicPr/>
+                  <pic:cNvPr id="2" name="Image 0" descr="default_maarch.gif"/>
+                  <pic:cNvPicPr>
+                    <a:picLocks noChangeAspect="1" noChangeArrowheads="1"/>
+                  </pic:cNvPicPr>
                 </pic:nvPicPr>
                 <pic:blipFill>
                   <a:blip r:embed="rId1"/>
@@ -991,7 +964,7 @@
                     <a:fillRect/>
                   </a:stretch>
                 </pic:blipFill>
-                <pic:spPr>
+                <pic:spPr bwMode="auto">
                   <a:xfrm>
                     <a:off x="0" y="0"/>
                     <a:ext cx="1764030" cy="518160"/>
@@ -1008,17 +981,26 @@
     </w:r>
     <w:r>
       <w:rPr>
-        <w:rFonts w:ascii="Arial" w:hAnsi="Arial" w:cs="Arial"/>
+        <w:rFonts w:cs="Arial" w:ascii="Arial" w:hAnsi="Arial"/>
         <w:color w:val="7F7F7F" w:themeColor="text1" w:themeTint="80"/>
         <w:sz w:val="24"/>
         <w:szCs w:val="24"/>
       </w:rPr>
-      <w:t>Ville de Maarch-les-Bains</w:t>
+      <w:t>V</w:t>
+    </w:r>
+    <w:r>
+      <w:rPr>
+        <w:rFonts w:cs="Arial" w:ascii="Arial" w:hAnsi="Arial"/>
+        <w:color w:val="7F7F7F" w:themeColor="text1" w:themeTint="80"/>
+        <w:sz w:val="24"/>
+        <w:szCs w:val="24"/>
+      </w:rPr>
+      <w:t>ille de Maarch-les-Bains</w:t>
     </w:r>
   </w:p>
   <w:p>
     <w:pPr>
-      <w:pStyle w:val="En-tte"/>
+      <w:pStyle w:val="Entte"/>
       <w:rPr>
         <w:rFonts w:ascii="Arial" w:hAnsi="Arial" w:cs="Arial"/>
         <w:color w:val="7F7F7F" w:themeColor="text1" w:themeTint="80"/>
@@ -1028,26 +1010,17 @@
     </w:pPr>
     <w:r>
       <w:rPr>
-        <w:rFonts w:ascii="Arial" w:hAnsi="Arial" w:cs="Arial"/>
+        <w:rFonts w:cs="Arial" w:ascii="Arial" w:hAnsi="Arial"/>
         <w:color w:val="7F7F7F" w:themeColor="text1" w:themeTint="80"/>
         <w:sz w:val="24"/>
         <w:szCs w:val="24"/>
       </w:rPr>
-      <w:t xml:space="preserve">Place de la </w:t>
-    </w:r>
-    <w:r>
-      <w:rPr>
-        <w:rFonts w:ascii="Arial" w:hAnsi="Arial" w:cs="Arial"/>
-        <w:color w:val="7F7F7F" w:themeColor="text1" w:themeTint="80"/>
-        <w:sz w:val="24"/>
-        <w:szCs w:val="24"/>
-      </w:rPr>
-      <w:t>Liberté</w:t>
+      <w:t>Place de la Liberté</w:t>
     </w:r>
   </w:p>
   <w:p>
     <w:pPr>
-      <w:pStyle w:val="En-tte"/>
+      <w:pStyle w:val="Entte"/>
       <w:rPr>
         <w:rFonts w:ascii="Arial" w:hAnsi="Arial" w:cs="Arial"/>
         <w:color w:val="7F7F7F" w:themeColor="text1" w:themeTint="80"/>
@@ -1057,26 +1030,17 @@
     </w:pPr>
     <w:r>
       <w:rPr>
-        <w:rFonts w:ascii="Arial" w:hAnsi="Arial" w:cs="Arial"/>
+        <w:rFonts w:cs="Arial" w:ascii="Arial" w:hAnsi="Arial"/>
         <w:color w:val="7F7F7F" w:themeColor="text1" w:themeTint="80"/>
         <w:sz w:val="24"/>
         <w:szCs w:val="24"/>
       </w:rPr>
-      <w:t>99000</w:t>
-    </w:r>
-    <w:r>
-      <w:rPr>
-        <w:rFonts w:ascii="Arial" w:hAnsi="Arial" w:cs="Arial"/>
-        <w:color w:val="7F7F7F" w:themeColor="text1" w:themeTint="80"/>
-        <w:sz w:val="24"/>
-        <w:szCs w:val="24"/>
-      </w:rPr>
-      <w:t xml:space="preserve"> Maarch-les-Bains</w:t>
+      <w:t>99000 Maarch-les-Bains</w:t>
     </w:r>
   </w:p>
   <w:p>
     <w:pPr>
-      <w:pStyle w:val="En-tte"/>
+      <w:pStyle w:val="Entte"/>
       <w:rPr>
         <w:rFonts w:ascii="Arial" w:hAnsi="Arial" w:cs="Arial"/>
         <w:color w:val="7F7F7F" w:themeColor="text1" w:themeTint="80"/>
@@ -1086,7 +1050,7 @@
     </w:pPr>
     <w:r>
       <w:rPr>
-        <w:rFonts w:ascii="Arial" w:hAnsi="Arial" w:cs="Arial"/>
+        <w:rFonts w:cs="Arial" w:ascii="Arial" w:hAnsi="Arial"/>
         <w:color w:val="7F7F7F" w:themeColor="text1" w:themeTint="80"/>
         <w:sz w:val="24"/>
         <w:szCs w:val="24"/>
@@ -1096,16 +1060,22 @@
   </w:p>
   <w:p>
     <w:pPr>
-      <w:pStyle w:val="En-tte"/>
+      <w:pStyle w:val="Entte"/>
       <w:rPr>
         <w:rFonts w:ascii="Arial" w:hAnsi="Arial" w:cs="Arial"/>
         <w:color w:val="7F7F7F" w:themeColor="text1" w:themeTint="80"/>
       </w:rPr>
     </w:pPr>
+    <w:r>
+      <w:rPr>
+        <w:rFonts w:cs="Arial" w:ascii="Arial" w:hAnsi="Arial"/>
+        <w:color w:val="7F7F7F" w:themeColor="text1" w:themeTint="80"/>
+      </w:rPr>
+    </w:r>
   </w:p>
   <w:p>
     <w:pPr>
-      <w:pStyle w:val="En-tte"/>
+      <w:pStyle w:val="Entte"/>
       <w:jc w:val="center"/>
       <w:rPr>
         <w:rFonts w:ascii="Arial" w:hAnsi="Arial" w:cs="Arial"/>
@@ -1116,26 +1086,17 @@
     </w:pPr>
     <w:r>
       <w:rPr>
-        <w:rFonts w:ascii="Arial" w:hAnsi="Arial" w:cs="Arial"/>
+        <w:rFonts w:cs="Arial" w:ascii="Arial" w:hAnsi="Arial"/>
         <w:color w:val="7F7F7F" w:themeColor="text1" w:themeTint="80"/>
         <w:sz w:val="18"/>
         <w:szCs w:val="18"/>
       </w:rPr>
-      <w:t>Ho</w:t>
-    </w:r>
-    <w:r>
-      <w:rPr>
-        <w:rFonts w:ascii="Arial" w:hAnsi="Arial" w:cs="Arial"/>
-        <w:color w:val="7F7F7F" w:themeColor="text1" w:themeTint="80"/>
-        <w:sz w:val="18"/>
-        <w:szCs w:val="18"/>
-      </w:rPr>
-      <w:t>raire d’ouverture : Du Lundi au Jeudi : 8:30 – 11:45 / 13:30 – 17:30 Vendredi et Samedi : 8:30 – 11:45</w:t>
+      <w:t>Horaire d’ouverture : Du Lundi au Jeudi : 8:30 – 11:45 / 13:30 – 17:30 Vendredi et Samedi : 8:30 – 11:45</w:t>
     </w:r>
   </w:p>
   <w:p>
     <w:pPr>
-      <w:pStyle w:val="En-tte"/>
+      <w:pStyle w:val="Entte"/>
       <w:jc w:val="center"/>
       <w:rPr>
         <w:rFonts w:ascii="Arial" w:hAnsi="Arial" w:cs="Arial"/>
@@ -1146,57 +1107,108 @@
     </w:pPr>
     <w:r>
       <w:rPr>
-        <w:rFonts w:ascii="Arial" w:hAnsi="Arial" w:cs="Arial"/>
-        <w:noProof/>
+        <w:rFonts w:cs="Arial" w:ascii="Arial" w:hAnsi="Arial"/>
         <w:color w:val="7F7F7F" w:themeColor="text1" w:themeTint="80"/>
         <w:sz w:val="18"/>
         <w:szCs w:val="18"/>
-        <w:lang w:eastAsia="fr-FR"/>
       </w:rPr>
-      <w:pict>
-        <v:shapetype id="_x0000_t32" coordsize="21600,21600" o:spt="32" o:oned="t" path="m,l21600,21600e" filled="f">
-          <v:path arrowok="t" fillok="f" o:connecttype="none"/>
-          <o:lock v:ext="edit" shapetype="t"/>
-        </v:shapetype>
-        <v:shape id="_x0000_s2050" type="#_x0000_t32" style="position:absolute;left:0;text-align:left;margin-left:-3.5pt;margin-top:-.65pt;width:543.6pt;height:0;z-index:251658240;mso-position-horizontal-relative:margin;mso-position-vertical-relative:margin" o:connectortype="straight" strokecolor="gray [1629]">
-          <w10:wrap type="square" anchorx="margin" anchory="margin"/>
-        </v:shape>
-      </w:pict>
+      <mc:AlternateContent>
+        <mc:Choice Requires="wps">
+          <w:drawing>
+            <wp:anchor behindDoc="1" distT="0" distB="0" distL="114300" distR="114300" simplePos="0" locked="0" layoutInCell="1" allowOverlap="1" relativeHeight="2">
+              <wp:simplePos x="0" y="0"/>
+              <wp:positionH relativeFrom="column">
+                <wp:posOffset>-43815</wp:posOffset>
+              </wp:positionH>
+              <wp:positionV relativeFrom="margin">
+                <wp:posOffset>-7620</wp:posOffset>
+              </wp:positionV>
+              <wp:extent cx="6904355" cy="1270"/>
+              <wp:effectExtent l="0" t="0" r="0" b="0"/>
+              <wp:wrapSquare wrapText="bothSides"/>
+              <wp:docPr id="3" name=""/>
+              <a:graphic xmlns:a="http://schemas.openxmlformats.org/drawingml/2006/main">
+                <a:graphicData uri="http://schemas.microsoft.com/office/word/2010/wordprocessingShape">
+                  <wps:wsp>
+                    <wps:cNvSpPr/>
+                    <wps:spPr>
+                      <a:xfrm>
+                        <a:off x="0" y="0"/>
+                        <a:ext cx="6903720" cy="720"/>
+                      </a:xfrm>
+                      <a:custGeom>
+                        <a:avLst/>
+                        <a:gdLst/>
+                        <a:ahLst/>
+                        <a:rect l="l" t="t" r="r" b="b"/>
+                        <a:pathLst>
+                          <a:path w="21600" h="21600">
+                            <a:moveTo>
+                              <a:pt x="0" y="0"/>
+                            </a:moveTo>
+                            <a:lnTo>
+                              <a:pt x="21600" y="21600"/>
+                            </a:lnTo>
+                          </a:path>
+                        </a:pathLst>
+                      </a:custGeom>
+                      <a:noFill/>
+                      <a:ln>
+                        <a:solidFill>
+                          <a:srgbClr val="808080"/>
+                        </a:solidFill>
+                      </a:ln>
+                    </wps:spPr>
+                    <wps:style>
+                      <a:lnRef idx="0"/>
+                      <a:fillRef idx="0"/>
+                      <a:effectRef idx="0"/>
+                      <a:fontRef idx="minor"/>
+                    </wps:style>
+                    <wps:bodyPr/>
+                  </wps:wsp>
+                </a:graphicData>
+              </a:graphic>
+            </wp:anchor>
+          </w:drawing>
+        </mc:Choice>
+        <mc:Fallback>
+          <w:pict>
+            <v:shapetype id="shapetype_32" coordsize="21600,21600" o:spt="32" path="m,l21600,21600nfe">
+              <v:stroke joinstyle="miter"/>
+              <v:path gradientshapeok="t" o:connecttype="rect" textboxrect="0,0,21600,21600"/>
+            </v:shapetype>
+            <v:shape id="shape_0" stroked="t" style="position:absolute;margin-left:-3.45pt;margin-top:-0.6pt;width:543.55pt;height:0pt;mso-position-vertical-relative:margin" type="shapetype_32">
+              <w10:wrap type="none"/>
+              <v:fill o:detectmouseclick="t" on="false"/>
+              <v:stroke color="gray" joinstyle="round" endcap="flat"/>
+            </v:shape>
+          </w:pict>
+        </mc:Fallback>
+      </mc:AlternateContent>
     </w:r>
   </w:p>
 </w:hdr>
 </file>
 
-<file path=word/header3.xml><?xml version="1.0" encoding="utf-8"?>
-<w:hdr xmlns:ve="http://schemas.openxmlformats.org/markup-compatibility/2006" xmlns:o="urn:schemas-microsoft-com:office:office" xmlns:r="http://schemas.openxmlformats.org/officeDocument/2006/relationships" xmlns:m="http://schemas.openxmlformats.org/officeDocument/2006/math" xmlns:v="urn:schemas-microsoft-com:vml" xmlns:wp="http://schemas.openxmlformats.org/drawingml/2006/wordprocessingDrawing" xmlns:w10="urn:schemas-microsoft-com:office:word" xmlns:w="http://schemas.openxmlformats.org/wordprocessingml/2006/main" xmlns:wne="http://schemas.microsoft.com/office/word/2006/wordml">
-  <w:p>
-    <w:pPr>
-      <w:pStyle w:val="En-tte"/>
-    </w:pPr>
-  </w:p>
-</w:hdr>
-</file>
-
 <file path=word/styles.xml><?xml version="1.0" encoding="utf-8"?>
-<w:styles xmlns:r="http://schemas.openxmlformats.org/officeDocument/2006/relationships" xmlns:w="http://schemas.openxmlformats.org/wordprocessingml/2006/main">
+<w:styles xmlns:w="http://schemas.openxmlformats.org/wordprocessingml/2006/main" xmlns:w14="http://schemas.microsoft.com/office/word/2010/wordml" xmlns:mc="http://schemas.openxmlformats.org/markup-compatibility/2006" mc:Ignorable="w14">
   <w:docDefaults>
     <w:rPrDefault>
       <w:rPr>
-        <w:rFonts w:asciiTheme="minorHAnsi" w:eastAsiaTheme="minorHAnsi" w:hAnsiTheme="minorHAnsi" w:cstheme="minorBidi"/>
+        <w:rFonts w:ascii="Calibri" w:hAnsi="Calibri" w:eastAsia="Calibri" w:cs="" w:asciiTheme="minorHAnsi" w:cstheme="minorBidi" w:eastAsiaTheme="minorHAnsi" w:hAnsiTheme="minorHAnsi"/>
         <w:sz w:val="22"/>
         <w:szCs w:val="22"/>
         <w:lang w:val="fr-FR" w:eastAsia="en-US" w:bidi="ar-SA"/>
       </w:rPr>
     </w:rPrDefault>
     <w:pPrDefault>
-      <w:pPr>
-        <w:spacing w:after="200" w:line="276" w:lineRule="auto"/>
-      </w:pPr>
+      <w:pPr/>
     </w:pPrDefault>
   </w:docDefaults>
   <w:latentStyles w:defLockedState="0" w:defUIPriority="99" w:defSemiHidden="1" w:defUnhideWhenUsed="1" w:defQFormat="0" w:count="267">
-    <w:lsdException w:name="Normal" w:semiHidden="0" w:uiPriority="0" w:unhideWhenUsed="0" w:qFormat="1"/>
-    <w:lsdException w:name="heading 1" w:semiHidden="0" w:uiPriority="9" w:unhideWhenUsed="0" w:qFormat="1"/>
+    <w:lsdException w:name="Normal" w:uiPriority="0" w:semiHidden="0" w:unhideWhenUsed="0" w:qFormat="1"/>
+    <w:lsdException w:name="heading 1" w:uiPriority="9" w:semiHidden="0" w:unhideWhenUsed="0" w:qFormat="1"/>
     <w:lsdException w:name="heading 2" w:uiPriority="9" w:qFormat="1"/>
     <w:lsdException w:name="heading 3" w:uiPriority="9" w:qFormat="1"/>
     <w:lsdException w:name="heading 4" w:uiPriority="9" w:qFormat="1"/>
@@ -1215,134 +1227,301 @@
     <w:lsdException w:name="toc 8" w:uiPriority="39"/>
     <w:lsdException w:name="toc 9" w:uiPriority="39"/>
     <w:lsdException w:name="caption" w:uiPriority="35" w:qFormat="1"/>
-    <w:lsdException w:name="Title" w:semiHidden="0" w:uiPriority="10" w:unhideWhenUsed="0" w:qFormat="1"/>
+    <w:lsdException w:name="Title" w:uiPriority="10" w:semiHidden="0" w:unhideWhenUsed="0" w:qFormat="1"/>
     <w:lsdException w:name="Default Paragraph Font" w:uiPriority="1"/>
-    <w:lsdException w:name="Subtitle" w:semiHidden="0" w:uiPriority="11" w:unhideWhenUsed="0" w:qFormat="1"/>
-    <w:lsdException w:name="Strong" w:semiHidden="0" w:uiPriority="22" w:unhideWhenUsed="0" w:qFormat="1"/>
-    <w:lsdException w:name="Emphasis" w:semiHidden="0" w:uiPriority="20" w:unhideWhenUsed="0" w:qFormat="1"/>
-    <w:lsdException w:name="Table Grid" w:semiHidden="0" w:uiPriority="59" w:unhideWhenUsed="0"/>
+    <w:lsdException w:name="Subtitle" w:uiPriority="11" w:semiHidden="0" w:unhideWhenUsed="0" w:qFormat="1"/>
+    <w:lsdException w:name="Strong" w:uiPriority="22" w:semiHidden="0" w:unhideWhenUsed="0" w:qFormat="1"/>
+    <w:lsdException w:name="Emphasis" w:uiPriority="20" w:semiHidden="0" w:unhideWhenUsed="0" w:qFormat="1"/>
+    <w:lsdException w:name="Table Grid" w:uiPriority="59" w:semiHidden="0" w:unhideWhenUsed="0"/>
     <w:lsdException w:name="Placeholder Text" w:unhideWhenUsed="0"/>
-    <w:lsdException w:name="No Spacing" w:semiHidden="0" w:uiPriority="1" w:unhideWhenUsed="0" w:qFormat="1"/>
-    <w:lsdException w:name="Light Shading" w:semiHidden="0" w:uiPriority="60" w:unhideWhenUsed="0"/>
-    <w:lsdException w:name="Light List" w:semiHidden="0" w:uiPriority="61" w:unhideWhenUsed="0"/>
-    <w:lsdException w:name="Light Grid" w:semiHidden="0" w:uiPriority="62" w:unhideWhenUsed="0"/>
-    <w:lsdException w:name="Medium Shading 1" w:semiHidden="0" w:uiPriority="63" w:unhideWhenUsed="0"/>
-    <w:lsdException w:name="Medium Shading 2" w:semiHidden="0" w:uiPriority="64" w:unhideWhenUsed="0"/>
-    <w:lsdException w:name="Medium List 1" w:semiHidden="0" w:uiPriority="65" w:unhideWhenUsed="0"/>
-    <w:lsdException w:name="Medium List 2" w:semiHidden="0" w:uiPriority="66" w:unhideWhenUsed="0"/>
-    <w:lsdException w:name="Medium Grid 1" w:semiHidden="0" w:uiPriority="67" w:unhideWhenUsed="0"/>
-    <w:lsdException w:name="Medium Grid 2" w:semiHidden="0" w:uiPriority="68" w:unhideWhenUsed="0"/>
-    <w:lsdException w:name="Medium Grid 3" w:semiHidden="0" w:uiPriority="69" w:unhideWhenUsed="0"/>
-    <w:lsdException w:name="Dark List" w:semiHidden="0" w:uiPriority="70" w:unhideWhenUsed="0"/>
-    <w:lsdException w:name="Colorful Shading" w:semiHidden="0" w:uiPriority="71" w:unhideWhenUsed="0"/>
-    <w:lsdException w:name="Colorful List" w:semiHidden="0" w:uiPriority="72" w:unhideWhenUsed="0"/>
-    <w:lsdException w:name="Colorful Grid" w:semiHidden="0" w:uiPriority="73" w:unhideWhenUsed="0"/>
-    <w:lsdException w:name="Light Shading Accent 1" w:semiHidden="0" w:uiPriority="60" w:unhideWhenUsed="0"/>
-    <w:lsdException w:name="Light List Accent 1" w:semiHidden="0" w:uiPriority="61" w:unhideWhenUsed="0"/>
-    <w:lsdException w:name="Light Grid Accent 1" w:semiHidden="0" w:uiPriority="62" w:unhideWhenUsed="0"/>
-    <w:lsdException w:name="Medium Shading 1 Accent 1" w:semiHidden="0" w:uiPriority="63" w:unhideWhenUsed="0"/>
-    <w:lsdException w:name="Medium Shading 2 Accent 1" w:semiHidden="0" w:uiPriority="64" w:unhideWhenUsed="0"/>
-    <w:lsdException w:name="Medium List 1 Accent 1" w:semiHidden="0" w:uiPriority="65" w:unhideWhenUsed="0"/>
+    <w:lsdException w:name="No Spacing" w:uiPriority="1" w:semiHidden="0" w:unhideWhenUsed="0" w:qFormat="1"/>
+    <w:lsdException w:name="Light Shading" w:uiPriority="60" w:semiHidden="0" w:unhideWhenUsed="0"/>
+    <w:lsdException w:name="Light List" w:uiPriority="61" w:semiHidden="0" w:unhideWhenUsed="0"/>
+    <w:lsdException w:name="Light Grid" w:uiPriority="62" w:semiHidden="0" w:unhideWhenUsed="0"/>
+    <w:lsdException w:name="Medium Shading 1" w:uiPriority="63" w:semiHidden="0" w:unhideWhenUsed="0"/>
+    <w:lsdException w:name="Medium Shading 2" w:uiPriority="64" w:semiHidden="0" w:unhideWhenUsed="0"/>
+    <w:lsdException w:name="Medium List 1" w:uiPriority="65" w:semiHidden="0" w:unhideWhenUsed="0"/>
+    <w:lsdException w:name="Medium List 2" w:uiPriority="66" w:semiHidden="0" w:unhideWhenUsed="0"/>
+    <w:lsdException w:name="Medium Grid 1" w:uiPriority="67" w:semiHidden="0" w:unhideWhenUsed="0"/>
+    <w:lsdException w:name="Medium Grid 2" w:uiPriority="68" w:semiHidden="0" w:unhideWhenUsed="0"/>
+    <w:lsdException w:name="Medium Grid 3" w:uiPriority="69" w:semiHidden="0" w:unhideWhenUsed="0"/>
+    <w:lsdException w:name="Dark List" w:uiPriority="70" w:semiHidden="0" w:unhideWhenUsed="0"/>
+    <w:lsdException w:name="Colorful Shading" w:uiPriority="71" w:semiHidden="0" w:unhideWhenUsed="0"/>
+    <w:lsdException w:name="Colorful List" w:uiPriority="72" w:semiHidden="0" w:unhideWhenUsed="0"/>
+    <w:lsdException w:name="Colorful Grid" w:uiPriority="73" w:semiHidden="0" w:unhideWhenUsed="0"/>
+    <w:lsdException w:name="Light Shading Accent 1" w:uiPriority="60" w:semiHidden="0" w:unhideWhenUsed="0"/>
+    <w:lsdException w:name="Light List Accent 1" w:uiPriority="61" w:semiHidden="0" w:unhideWhenUsed="0"/>
+    <w:lsdException w:name="Light Grid Accent 1" w:uiPriority="62" w:semiHidden="0" w:unhideWhenUsed="0"/>
+    <w:lsdException w:name="Medium Shading 1 Accent 1" w:uiPriority="63" w:semiHidden="0" w:unhideWhenUsed="0"/>
+    <w:lsdException w:name="Medium Shading 2 Accent 1" w:uiPriority="64" w:semiHidden="0" w:unhideWhenUsed="0"/>
+    <w:lsdException w:name="Medium List 1 Accent 1" w:uiPriority="65" w:semiHidden="0" w:unhideWhenUsed="0"/>
     <w:lsdException w:name="Revision" w:unhideWhenUsed="0"/>
-    <w:lsdException w:name="List Paragraph" w:semiHidden="0" w:uiPriority="34" w:unhideWhenUsed="0" w:qFormat="1"/>
-    <w:lsdException w:name="Quote" w:semiHidden="0" w:uiPriority="29" w:unhideWhenUsed="0" w:qFormat="1"/>
-    <w:lsdException w:name="Intense Quote" w:semiHidden="0" w:uiPriority="30" w:unhideWhenUsed="0" w:qFormat="1"/>
-    <w:lsdException w:name="Medium List 2 Accent 1" w:semiHidden="0" w:uiPriority="66" w:unhideWhenUsed="0"/>
-    <w:lsdException w:name="Medium Grid 1 Accent 1" w:semiHidden="0" w:uiPriority="67" w:unhideWhenUsed="0"/>
-    <w:lsdException w:name="Medium Grid 2 Accent 1" w:semiHidden="0" w:uiPriority="68" w:unhideWhenUsed="0"/>
-    <w:lsdException w:name="Medium Grid 3 Accent 1" w:semiHidden="0" w:uiPriority="69" w:unhideWhenUsed="0"/>
-    <w:lsdException w:name="Dark List Accent 1" w:semiHidden="0" w:uiPriority="70" w:unhideWhenUsed="0"/>
-    <w:lsdException w:name="Colorful Shading Accent 1" w:semiHidden="0" w:uiPriority="71" w:unhideWhenUsed="0"/>
-    <w:lsdException w:name="Colorful List Accent 1" w:semiHidden="0" w:uiPriority="72" w:unhideWhenUsed="0"/>
-    <w:lsdException w:name="Colorful Grid Accent 1" w:semiHidden="0" w:uiPriority="73" w:unhideWhenUsed="0"/>
-    <w:lsdException w:name="Light Shading Accent 2" w:semiHidden="0" w:uiPriority="60" w:unhideWhenUsed="0"/>
-    <w:lsdException w:name="Light List Accent 2" w:semiHidden="0" w:uiPriority="61" w:unhideWhenUsed="0"/>
-    <w:lsdException w:name="Light Grid Accent 2" w:semiHidden="0" w:uiPriority="62" w:unhideWhenUsed="0"/>
-    <w:lsdException w:name="Medium Shading 1 Accent 2" w:semiHidden="0" w:uiPriority="63" w:unhideWhenUsed="0"/>
-    <w:lsdException w:name="Medium Shading 2 Accent 2" w:semiHidden="0" w:uiPriority="64" w:unhideWhenUsed="0"/>
-    <w:lsdException w:name="Medium List 1 Accent 2" w:semiHidden="0" w:uiPriority="65" w:unhideWhenUsed="0"/>
-    <w:lsdException w:name="Medium List 2 Accent 2" w:semiHidden="0" w:uiPriority="66" w:unhideWhenUsed="0"/>
-    <w:lsdException w:name="Medium Grid 1 Accent 2" w:semiHidden="0" w:uiPriority="67" w:unhideWhenUsed="0"/>
-    <w:lsdException w:name="Medium Grid 2 Accent 2" w:semiHidden="0" w:uiPriority="68" w:unhideWhenUsed="0"/>
-    <w:lsdException w:name="Medium Grid 3 Accent 2" w:semiHidden="0" w:uiPriority="69" w:unhideWhenUsed="0"/>
-    <w:lsdException w:name="Dark List Accent 2" w:semiHidden="0" w:uiPriority="70" w:unhideWhenUsed="0"/>
-    <w:lsdException w:name="Colorful Shading Accent 2" w:semiHidden="0" w:uiPriority="71" w:unhideWhenUsed="0"/>
-    <w:lsdException w:name="Colorful List Accent 2" w:semiHidden="0" w:uiPriority="72" w:unhideWhenUsed="0"/>
-    <w:lsdException w:name="Colorful Grid Accent 2" w:semiHidden="0" w:uiPriority="73" w:unhideWhenUsed="0"/>
-    <w:lsdException w:name="Light Shading Accent 3" w:semiHidden="0" w:uiPriority="60" w:unhideWhenUsed="0"/>
-    <w:lsdException w:name="Light List Accent 3" w:semiHidden="0" w:uiPriority="61" w:unhideWhenUsed="0"/>
-    <w:lsdException w:name="Light Grid Accent 3" w:semiHidden="0" w:uiPriority="62" w:unhideWhenUsed="0"/>
-    <w:lsdException w:name="Medium Shading 1 Accent 3" w:semiHidden="0" w:uiPriority="63" w:unhideWhenUsed="0"/>
-    <w:lsdException w:name="Medium Shading 2 Accent 3" w:semiHidden="0" w:uiPriority="64" w:unhideWhenUsed="0"/>
-    <w:lsdException w:name="Medium List 1 Accent 3" w:semiHidden="0" w:uiPriority="65" w:unhideWhenUsed="0"/>
-    <w:lsdException w:name="Medium List 2 Accent 3" w:semiHidden="0" w:uiPriority="66" w:unhideWhenUsed="0"/>
-    <w:lsdException w:name="Medium Grid 1 Accent 3" w:semiHidden="0" w:uiPriority="67" w:unhideWhenUsed="0"/>
-    <w:lsdException w:name="Medium Grid 2 Accent 3" w:semiHidden="0" w:uiPriority="68" w:unhideWhenUsed="0"/>
-    <w:lsdException w:name="Medium Grid 3 Accent 3" w:semiHidden="0" w:uiPriority="69" w:unhideWhenUsed="0"/>
-    <w:lsdException w:name="Dark List Accent 3" w:semiHidden="0" w:uiPriority="70" w:unhideWhenUsed="0"/>
-    <w:lsdException w:name="Colorful Shading Accent 3" w:semiHidden="0" w:uiPriority="71" w:unhideWhenUsed="0"/>
-    <w:lsdException w:name="Colorful List Accent 3" w:semiHidden="0" w:uiPriority="72" w:unhideWhenUsed="0"/>
-    <w:lsdException w:name="Colorful Grid Accent 3" w:semiHidden="0" w:uiPriority="73" w:unhideWhenUsed="0"/>
-    <w:lsdException w:name="Light Shading Accent 4" w:semiHidden="0" w:uiPriority="60" w:unhideWhenUsed="0"/>
-    <w:lsdException w:name="Light List Accent 4" w:semiHidden="0" w:uiPriority="61" w:unhideWhenUsed="0"/>
-    <w:lsdException w:name="Light Grid Accent 4" w:semiHidden="0" w:uiPriority="62" w:unhideWhenUsed="0"/>
-    <w:lsdException w:name="Medium Shading 1 Accent 4" w:semiHidden="0" w:uiPriority="63" w:unhideWhenUsed="0"/>
-    <w:lsdException w:name="Medium Shading 2 Accent 4" w:semiHidden="0" w:uiPriority="64" w:unhideWhenUsed="0"/>
-    <w:lsdException w:name="Medium List 1 Accent 4" w:semiHidden="0" w:uiPriority="65" w:unhideWhenUsed="0"/>
-    <w:lsdException w:name="Medium List 2 Accent 4" w:semiHidden="0" w:uiPriority="66" w:unhideWhenUsed="0"/>
-    <w:lsdException w:name="Medium Grid 1 Accent 4" w:semiHidden="0" w:uiPriority="67" w:unhideWhenUsed="0"/>
-    <w:lsdException w:name="Medium Grid 2 Accent 4" w:semiHidden="0" w:uiPriority="68" w:unhideWhenUsed="0"/>
-    <w:lsdException w:name="Medium Grid 3 Accent 4" w:semiHidden="0" w:uiPriority="69" w:unhideWhenUsed="0"/>
-    <w:lsdException w:name="Dark List Accent 4" w:semiHidden="0" w:uiPriority="70" w:unhideWhenUsed="0"/>
-    <w:lsdException w:name="Colorful Shading Accent 4" w:semiHidden="0" w:uiPriority="71" w:unhideWhenUsed="0"/>
-    <w:lsdException w:name="Colorful List Accent 4" w:semiHidden="0" w:uiPriority="72" w:unhideWhenUsed="0"/>
-    <w:lsdException w:name="Colorful Grid Accent 4" w:semiHidden="0" w:uiPriority="73" w:unhideWhenUsed="0"/>
-    <w:lsdException w:name="Light Shading Accent 5" w:semiHidden="0" w:uiPriority="60" w:unhideWhenUsed="0"/>
-    <w:lsdException w:name="Light List Accent 5" w:semiHidden="0" w:uiPriority="61" w:unhideWhenUsed="0"/>
-    <w:lsdException w:name="Light Grid Accent 5" w:semiHidden="0" w:uiPriority="62" w:unhideWhenUsed="0"/>
-    <w:lsdException w:name="Medium Shading 1 Accent 5" w:semiHidden="0" w:uiPriority="63" w:unhideWhenUsed="0"/>
-    <w:lsdException w:name="Medium Shading 2 Accent 5" w:semiHidden="0" w:uiPriority="64" w:unhideWhenUsed="0"/>
-    <w:lsdException w:name="Medium List 1 Accent 5" w:semiHidden="0" w:uiPriority="65" w:unhideWhenUsed="0"/>
-    <w:lsdException w:name="Medium List 2 Accent 5" w:semiHidden="0" w:uiPriority="66" w:unhideWhenUsed="0"/>
-    <w:lsdException w:name="Medium Grid 1 Accent 5" w:semiHidden="0" w:uiPriority="67" w:unhideWhenUsed="0"/>
-    <w:lsdException w:name="Medium Grid 2 Accent 5" w:semiHidden="0" w:uiPriority="68" w:unhideWhenUsed="0"/>
-    <w:lsdException w:name="Medium Grid 3 Accent 5" w:semiHidden="0" w:uiPriority="69" w:unhideWhenUsed="0"/>
-    <w:lsdException w:name="Dark List Accent 5" w:semiHidden="0" w:uiPriority="70" w:unhideWhenUsed="0"/>
-    <w:lsdException w:name="Colorful Shading Accent 5" w:semiHidden="0" w:uiPriority="71" w:unhideWhenUsed="0"/>
-    <w:lsdException w:name="Colorful List Accent 5" w:semiHidden="0" w:uiPriority="72" w:unhideWhenUsed="0"/>
-    <w:lsdException w:name="Colorful Grid Accent 5" w:semiHidden="0" w:uiPriority="73" w:unhideWhenUsed="0"/>
-    <w:lsdException w:name="Light Shading Accent 6" w:semiHidden="0" w:uiPriority="60" w:unhideWhenUsed="0"/>
-    <w:lsdException w:name="Light List Accent 6" w:semiHidden="0" w:uiPriority="61" w:unhideWhenUsed="0"/>
-    <w:lsdException w:name="Light Grid Accent 6" w:semiHidden="0" w:uiPriority="62" w:unhideWhenUsed="0"/>
-    <w:lsdException w:name="Medium Shading 1 Accent 6" w:semiHidden="0" w:uiPriority="63" w:unhideWhenUsed="0"/>
-    <w:lsdException w:name="Medium Shading 2 Accent 6" w:semiHidden="0" w:uiPriority="64" w:unhideWhenUsed="0"/>
-    <w:lsdException w:name="Medium List 1 Accent 6" w:semiHidden="0" w:uiPriority="65" w:unhideWhenUsed="0"/>
-    <w:lsdException w:name="Medium List 2 Accent 6" w:semiHidden="0" w:uiPriority="66" w:unhideWhenUsed="0"/>
-    <w:lsdException w:name="Medium Grid 1 Accent 6" w:semiHidden="0" w:uiPriority="67" w:unhideWhenUsed="0"/>
-    <w:lsdException w:name="Medium Grid 2 Accent 6" w:semiHidden="0" w:uiPriority="68" w:unhideWhenUsed="0"/>
-    <w:lsdException w:name="Medium Grid 3 Accent 6" w:semiHidden="0" w:uiPriority="69" w:unhideWhenUsed="0"/>
-    <w:lsdException w:name="Dark List Accent 6" w:semiHidden="0" w:uiPriority="70" w:unhideWhenUsed="0"/>
-    <w:lsdException w:name="Colorful Shading Accent 6" w:semiHidden="0" w:uiPriority="71" w:unhideWhenUsed="0"/>
-    <w:lsdException w:name="Colorful List Accent 6" w:semiHidden="0" w:uiPriority="72" w:unhideWhenUsed="0"/>
-    <w:lsdException w:name="Colorful Grid Accent 6" w:semiHidden="0" w:uiPriority="73" w:unhideWhenUsed="0"/>
-    <w:lsdException w:name="Subtle Emphasis" w:semiHidden="0" w:uiPriority="19" w:unhideWhenUsed="0" w:qFormat="1"/>
-    <w:lsdException w:name="Intense Emphasis" w:semiHidden="0" w:uiPriority="21" w:unhideWhenUsed="0" w:qFormat="1"/>
-    <w:lsdException w:name="Subtle Reference" w:semiHidden="0" w:uiPriority="31" w:unhideWhenUsed="0" w:qFormat="1"/>
-    <w:lsdException w:name="Intense Reference" w:semiHidden="0" w:uiPriority="32" w:unhideWhenUsed="0" w:qFormat="1"/>
-    <w:lsdException w:name="Book Title" w:semiHidden="0" w:uiPriority="33" w:unhideWhenUsed="0" w:qFormat="1"/>
+    <w:lsdException w:name="List Paragraph" w:uiPriority="34" w:semiHidden="0" w:unhideWhenUsed="0" w:qFormat="1"/>
+    <w:lsdException w:name="Quote" w:uiPriority="29" w:semiHidden="0" w:unhideWhenUsed="0" w:qFormat="1"/>
+    <w:lsdException w:name="Intense Quote" w:uiPriority="30" w:semiHidden="0" w:unhideWhenUsed="0" w:qFormat="1"/>
+    <w:lsdException w:name="Medium List 2 Accent 1" w:uiPriority="66" w:semiHidden="0" w:unhideWhenUsed="0"/>
+    <w:lsdException w:name="Medium Grid 1 Accent 1" w:uiPriority="67" w:semiHidden="0" w:unhideWhenUsed="0"/>
+    <w:lsdException w:name="Medium Grid 2 Accent 1" w:uiPriority="68" w:semiHidden="0" w:unhideWhenUsed="0"/>
+    <w:lsdException w:name="Medium Grid 3 Accent 1" w:uiPriority="69" w:semiHidden="0" w:unhideWhenUsed="0"/>
+    <w:lsdException w:name="Dark List Accent 1" w:uiPriority="70" w:semiHidden="0" w:unhideWhenUsed="0"/>
+    <w:lsdException w:name="Colorful Shading Accent 1" w:uiPriority="71" w:semiHidden="0" w:unhideWhenUsed="0"/>
+    <w:lsdException w:name="Colorful List Accent 1" w:uiPriority="72" w:semiHidden="0" w:unhideWhenUsed="0"/>
+    <w:lsdException w:name="Colorful Grid Accent 1" w:uiPriority="73" w:semiHidden="0" w:unhideWhenUsed="0"/>
+    <w:lsdException w:name="Light Shading Accent 2" w:uiPriority="60" w:semiHidden="0" w:unhideWhenUsed="0"/>
+    <w:lsdException w:name="Light List Accent 2" w:uiPriority="61" w:semiHidden="0" w:unhideWhenUsed="0"/>
+    <w:lsdException w:name="Light Grid Accent 2" w:uiPriority="62" w:semiHidden="0" w:unhideWhenUsed="0"/>
+    <w:lsdException w:name="Medium Shading 1 Accent 2" w:uiPriority="63" w:semiHidden="0" w:unhideWhenUsed="0"/>
+    <w:lsdException w:name="Medium Shading 2 Accent 2" w:uiPriority="64" w:semiHidden="0" w:unhideWhenUsed="0"/>
+    <w:lsdException w:name="Medium List 1 Accent 2" w:uiPriority="65" w:semiHidden="0" w:unhideWhenUsed="0"/>
+    <w:lsdException w:name="Medium List 2 Accent 2" w:uiPriority="66" w:semiHidden="0" w:unhideWhenUsed="0"/>
+    <w:lsdException w:name="Medium Grid 1 Accent 2" w:uiPriority="67" w:semiHidden="0" w:unhideWhenUsed="0"/>
+    <w:lsdException w:name="Medium Grid 2 Accent 2" w:uiPriority="68" w:semiHidden="0" w:unhideWhenUsed="0"/>
+    <w:lsdException w:name="Medium Grid 3 Accent 2" w:uiPriority="69" w:semiHidden="0" w:unhideWhenUsed="0"/>
+    <w:lsdException w:name="Dark List Accent 2" w:uiPriority="70" w:semiHidden="0" w:unhideWhenUsed="0"/>
+    <w:lsdException w:name="Colorful Shading Accent 2" w:uiPriority="71" w:semiHidden="0" w:unhideWhenUsed="0"/>
+    <w:lsdException w:name="Colorful List Accent 2" w:uiPriority="72" w:semiHidden="0" w:unhideWhenUsed="0"/>
+    <w:lsdException w:name="Colorful Grid Accent 2" w:uiPriority="73" w:semiHidden="0" w:unhideWhenUsed="0"/>
+    <w:lsdException w:name="Light Shading Accent 3" w:uiPriority="60" w:semiHidden="0" w:unhideWhenUsed="0"/>
+    <w:lsdException w:name="Light List Accent 3" w:uiPriority="61" w:semiHidden="0" w:unhideWhenUsed="0"/>
+    <w:lsdException w:name="Light Grid Accent 3" w:uiPriority="62" w:semiHidden="0" w:unhideWhenUsed="0"/>
+    <w:lsdException w:name="Medium Shading 1 Accent 3" w:uiPriority="63" w:semiHidden="0" w:unhideWhenUsed="0"/>
+    <w:lsdException w:name="Medium Shading 2 Accent 3" w:uiPriority="64" w:semiHidden="0" w:unhideWhenUsed="0"/>
+    <w:lsdException w:name="Medium List 1 Accent 3" w:uiPriority="65" w:semiHidden="0" w:unhideWhenUsed="0"/>
+    <w:lsdException w:name="Medium List 2 Accent 3" w:uiPriority="66" w:semiHidden="0" w:unhideWhenUsed="0"/>
+    <w:lsdException w:name="Medium Grid 1 Accent 3" w:uiPriority="67" w:semiHidden="0" w:unhideWhenUsed="0"/>
+    <w:lsdException w:name="Medium Grid 2 Accent 3" w:uiPriority="68" w:semiHidden="0" w:unhideWhenUsed="0"/>
+    <w:lsdException w:name="Medium Grid 3 Accent 3" w:uiPriority="69" w:semiHidden="0" w:unhideWhenUsed="0"/>
+    <w:lsdException w:name="Dark List Accent 3" w:uiPriority="70" w:semiHidden="0" w:unhideWhenUsed="0"/>
+    <w:lsdException w:name="Colorful Shading Accent 3" w:uiPriority="71" w:semiHidden="0" w:unhideWhenUsed="0"/>
+    <w:lsdException w:name="Colorful List Accent 3" w:uiPriority="72" w:semiHidden="0" w:unhideWhenUsed="0"/>
+    <w:lsdException w:name="Colorful Grid Accent 3" w:uiPriority="73" w:semiHidden="0" w:unhideWhenUsed="0"/>
+    <w:lsdException w:name="Light Shading Accent 4" w:uiPriority="60" w:semiHidden="0" w:unhideWhenUsed="0"/>
+    <w:lsdException w:name="Light List Accent 4" w:uiPriority="61" w:semiHidden="0" w:unhideWhenUsed="0"/>
+    <w:lsdException w:name="Light Grid Accent 4" w:uiPriority="62" w:semiHidden="0" w:unhideWhenUsed="0"/>
+    <w:lsdException w:name="Medium Shading 1 Accent 4" w:uiPriority="63" w:semiHidden="0" w:unhideWhenUsed="0"/>
+    <w:lsdException w:name="Medium Shading 2 Accent 4" w:uiPriority="64" w:semiHidden="0" w:unhideWhenUsed="0"/>
+    <w:lsdException w:name="Medium List 1 Accent 4" w:uiPriority="65" w:semiHidden="0" w:unhideWhenUsed="0"/>
+    <w:lsdException w:name="Medium List 2 Accent 4" w:uiPriority="66" w:semiHidden="0" w:unhideWhenUsed="0"/>
+    <w:lsdException w:name="Medium Grid 1 Accent 4" w:uiPriority="67" w:semiHidden="0" w:unhideWhenUsed="0"/>
+    <w:lsdException w:name="Medium Grid 2 Accent 4" w:uiPriority="68" w:semiHidden="0" w:unhideWhenUsed="0"/>
+    <w:lsdException w:name="Medium Grid 3 Accent 4" w:uiPriority="69" w:semiHidden="0" w:unhideWhenUsed="0"/>
+    <w:lsdException w:name="Dark List Accent 4" w:uiPriority="70" w:semiHidden="0" w:unhideWhenUsed="0"/>
+    <w:lsdException w:name="Colorful Shading Accent 4" w:uiPriority="71" w:semiHidden="0" w:unhideWhenUsed="0"/>
+    <w:lsdException w:name="Colorful List Accent 4" w:uiPriority="72" w:semiHidden="0" w:unhideWhenUsed="0"/>
+    <w:lsdException w:name="Colorful Grid Accent 4" w:uiPriority="73" w:semiHidden="0" w:unhideWhenUsed="0"/>
+    <w:lsdException w:name="Light Shading Accent 5" w:uiPriority="60" w:semiHidden="0" w:unhideWhenUsed="0"/>
+    <w:lsdException w:name="Light List Accent 5" w:uiPriority="61" w:semiHidden="0" w:unhideWhenUsed="0"/>
+    <w:lsdException w:name="Light Grid Accent 5" w:uiPriority="62" w:semiHidden="0" w:unhideWhenUsed="0"/>
+    <w:lsdException w:name="Medium Shading 1 Accent 5" w:uiPriority="63" w:semiHidden="0" w:unhideWhenUsed="0"/>
+    <w:lsdException w:name="Medium Shading 2 Accent 5" w:uiPriority="64" w:semiHidden="0" w:unhideWhenUsed="0"/>
+    <w:lsdException w:name="Medium List 1 Accent 5" w:uiPriority="65" w:semiHidden="0" w:unhideWhenUsed="0"/>
+    <w:lsdException w:name="Medium List 2 Accent 5" w:uiPriority="66" w:semiHidden="0" w:unhideWhenUsed="0"/>
+    <w:lsdException w:name="Medium Grid 1 Accent 5" w:uiPriority="67" w:semiHidden="0" w:unhideWhenUsed="0"/>
+    <w:lsdException w:name="Medium Grid 2 Accent 5" w:uiPriority="68" w:semiHidden="0" w:unhideWhenUsed="0"/>
+    <w:lsdException w:name="Medium Grid 3 Accent 5" w:uiPriority="69" w:semiHidden="0" w:unhideWhenUsed="0"/>
+    <w:lsdException w:name="Dark List Accent 5" w:uiPriority="70" w:semiHidden="0" w:unhideWhenUsed="0"/>
+    <w:lsdException w:name="Colorful Shading Accent 5" w:uiPriority="71" w:semiHidden="0" w:unhideWhenUsed="0"/>
+    <w:lsdException w:name="Colorful List Accent 5" w:uiPriority="72" w:semiHidden="0" w:unhideWhenUsed="0"/>
+    <w:lsdException w:name="Colorful Grid Accent 5" w:uiPriority="73" w:semiHidden="0" w:unhideWhenUsed="0"/>
+    <w:lsdException w:name="Light Shading Accent 6" w:uiPriority="60" w:semiHidden="0" w:unhideWhenUsed="0"/>
+    <w:lsdException w:name="Light List Accent 6" w:uiPriority="61" w:semiHidden="0" w:unhideWhenUsed="0"/>
+    <w:lsdException w:name="Light Grid Accent 6" w:uiPriority="62" w:semiHidden="0" w:unhideWhenUsed="0"/>
+    <w:lsdException w:name="Medium Shading 1 Accent 6" w:uiPriority="63" w:semiHidden="0" w:unhideWhenUsed="0"/>
+    <w:lsdException w:name="Medium Shading 2 Accent 6" w:uiPriority="64" w:semiHidden="0" w:unhideWhenUsed="0"/>
+    <w:lsdException w:name="Medium List 1 Accent 6" w:uiPriority="65" w:semiHidden="0" w:unhideWhenUsed="0"/>
+    <w:lsdException w:name="Medium List 2 Accent 6" w:uiPriority="66" w:semiHidden="0" w:unhideWhenUsed="0"/>
+    <w:lsdException w:name="Medium Grid 1 Accent 6" w:uiPriority="67" w:semiHidden="0" w:unhideWhenUsed="0"/>
+    <w:lsdException w:name="Medium Grid 2 Accent 6" w:uiPriority="68" w:semiHidden="0" w:unhideWhenUsed="0"/>
+    <w:lsdException w:name="Medium Grid 3 Accent 6" w:uiPriority="69" w:semiHidden="0" w:unhideWhenUsed="0"/>
+    <w:lsdException w:name="Dark List Accent 6" w:uiPriority="70" w:semiHidden="0" w:unhideWhenUsed="0"/>
+    <w:lsdException w:name="Colorful Shading Accent 6" w:uiPriority="71" w:semiHidden="0" w:unhideWhenUsed="0"/>
+    <w:lsdException w:name="Colorful List Accent 6" w:uiPriority="72" w:semiHidden="0" w:unhideWhenUsed="0"/>
+    <w:lsdException w:name="Colorful Grid Accent 6" w:uiPriority="73" w:semiHidden="0" w:unhideWhenUsed="0"/>
+    <w:lsdException w:name="Subtle Emphasis" w:uiPriority="19" w:semiHidden="0" w:unhideWhenUsed="0" w:qFormat="1"/>
+    <w:lsdException w:name="Intense Emphasis" w:uiPriority="21" w:semiHidden="0" w:unhideWhenUsed="0" w:qFormat="1"/>
+    <w:lsdException w:name="Subtle Reference" w:uiPriority="31" w:semiHidden="0" w:unhideWhenUsed="0" w:qFormat="1"/>
+    <w:lsdException w:name="Intense Reference" w:uiPriority="32" w:semiHidden="0" w:unhideWhenUsed="0" w:qFormat="1"/>
+    <w:lsdException w:name="Book Title" w:uiPriority="33" w:semiHidden="0" w:unhideWhenUsed="0" w:qFormat="1"/>
     <w:lsdException w:name="Bibliography" w:uiPriority="37"/>
     <w:lsdException w:name="TOC Heading" w:uiPriority="39" w:qFormat="1"/>
   </w:latentStyles>
-  <w:style w:type="paragraph" w:default="1" w:styleId="Normal">
+  <w:style w:type="paragraph" w:styleId="Normal" w:default="1">
     <w:name w:val="Normal"/>
     <w:qFormat/>
     <w:rsid w:val="00626539"/>
+    <w:pPr>
+      <w:widowControl/>
+      <w:bidi w:val="0"/>
+      <w:spacing w:lineRule="auto" w:line="276" w:before="0" w:after="200"/>
+      <w:jc w:val="left"/>
+    </w:pPr>
+    <w:rPr>
+      <w:rFonts w:ascii="Calibri" w:hAnsi="Calibri" w:eastAsia="Calibri" w:cs="" w:asciiTheme="minorHAnsi" w:cstheme="minorBidi" w:eastAsiaTheme="minorHAnsi" w:hAnsiTheme="minorHAnsi"/>
+      <w:color w:val="auto"/>
+      <w:kern w:val="0"/>
+      <w:sz w:val="22"/>
+      <w:szCs w:val="22"/>
+      <w:lang w:val="fr-FR" w:eastAsia="en-US" w:bidi="ar-SA"/>
+    </w:rPr>
   </w:style>
-  <w:style w:type="character" w:default="1" w:styleId="Policepardfaut">
+  <w:style w:type="character" w:styleId="DefaultParagraphFont" w:default="1">
     <w:name w:val="Default Paragraph Font"/>
     <w:uiPriority w:val="1"/>
     <w:semiHidden/>
     <w:unhideWhenUsed/>
+    <w:qFormat/>
+    <w:rPr/>
+  </w:style>
+  <w:style w:type="character" w:styleId="EntteCar" w:customStyle="1">
+    <w:name w:val="En-tête Car"/>
+    <w:basedOn w:val="DefaultParagraphFont"/>
+    <w:link w:val="En-tte"/>
+    <w:uiPriority w:val="99"/>
+    <w:semiHidden/>
+    <w:qFormat/>
+    <w:rsid w:val="00d66e4c"/>
+    <w:rPr/>
+  </w:style>
+  <w:style w:type="character" w:styleId="PieddepageCar" w:customStyle="1">
+    <w:name w:val="Pied de page Car"/>
+    <w:basedOn w:val="DefaultParagraphFont"/>
+    <w:link w:val="Pieddepage"/>
+    <w:uiPriority w:val="99"/>
+    <w:semiHidden/>
+    <w:qFormat/>
+    <w:rsid w:val="00d66e4c"/>
+    <w:rPr/>
+  </w:style>
+  <w:style w:type="character" w:styleId="TextedebullesCar" w:customStyle="1">
+    <w:name w:val="Texte de bulles Car"/>
+    <w:basedOn w:val="DefaultParagraphFont"/>
+    <w:link w:val="Textedebulles"/>
+    <w:uiPriority w:val="99"/>
+    <w:semiHidden/>
+    <w:qFormat/>
+    <w:rsid w:val="00d66e4c"/>
+    <w:rPr>
+      <w:rFonts w:ascii="Tahoma" w:hAnsi="Tahoma" w:cs="Tahoma"/>
+      <w:sz w:val="16"/>
+      <w:szCs w:val="16"/>
+    </w:rPr>
+  </w:style>
+  <w:style w:type="paragraph" w:styleId="Titre">
+    <w:name w:val="Titre"/>
+    <w:basedOn w:val="Normal"/>
+    <w:next w:val="Corpsdetexte"/>
+    <w:qFormat/>
+    <w:pPr>
+      <w:keepNext/>
+      <w:spacing w:before="240" w:after="120"/>
+    </w:pPr>
+    <w:rPr>
+      <w:rFonts w:ascii="Liberation Sans" w:hAnsi="Liberation Sans" w:eastAsia="Noto Sans CJK SC Regular" w:cs="FreeSans"/>
+      <w:sz w:val="28"/>
+      <w:szCs w:val="28"/>
+    </w:rPr>
+  </w:style>
+  <w:style w:type="paragraph" w:styleId="Corpsdetexte">
+    <w:name w:val="Body Text"/>
+    <w:basedOn w:val="Normal"/>
+    <w:pPr>
+      <w:spacing w:lineRule="auto" w:line="288" w:before="0" w:after="140"/>
+    </w:pPr>
+    <w:rPr/>
+  </w:style>
+  <w:style w:type="paragraph" w:styleId="Liste">
+    <w:name w:val="List"/>
+    <w:basedOn w:val="Corpsdetexte"/>
+    <w:pPr/>
+    <w:rPr>
+      <w:rFonts w:cs="FreeSans"/>
+    </w:rPr>
+  </w:style>
+  <w:style w:type="paragraph" w:styleId="Lgende">
+    <w:name w:val="Caption"/>
+    <w:basedOn w:val="Normal"/>
+    <w:qFormat/>
+    <w:pPr>
+      <w:suppressLineNumbers/>
+      <w:spacing w:before="120" w:after="120"/>
+    </w:pPr>
+    <w:rPr>
+      <w:rFonts w:cs="FreeSans"/>
+      <w:i/>
+      <w:iCs/>
+      <w:sz w:val="24"/>
+      <w:szCs w:val="24"/>
+    </w:rPr>
+  </w:style>
+  <w:style w:type="paragraph" w:styleId="Index">
+    <w:name w:val="Index"/>
+    <w:basedOn w:val="Normal"/>
+    <w:qFormat/>
+    <w:pPr>
+      <w:suppressLineNumbers/>
+    </w:pPr>
+    <w:rPr>
+      <w:rFonts w:cs="FreeSans"/>
+    </w:rPr>
+  </w:style>
+  <w:style w:type="paragraph" w:styleId="Entte">
+    <w:name w:val="Header"/>
+    <w:basedOn w:val="Normal"/>
+    <w:link w:val="En-tteCar"/>
+    <w:uiPriority w:val="99"/>
+    <w:semiHidden/>
+    <w:unhideWhenUsed/>
+    <w:rsid w:val="00d66e4c"/>
+    <w:pPr>
+      <w:tabs>
+        <w:tab w:val="center" w:pos="4536" w:leader="none"/>
+        <w:tab w:val="right" w:pos="9072" w:leader="none"/>
+      </w:tabs>
+      <w:spacing w:lineRule="auto" w:line="240" w:before="0" w:after="0"/>
+    </w:pPr>
+    <w:rPr/>
+  </w:style>
+  <w:style w:type="paragraph" w:styleId="Pieddepage">
+    <w:name w:val="Footer"/>
+    <w:basedOn w:val="Normal"/>
+    <w:link w:val="PieddepageCar"/>
+    <w:uiPriority w:val="99"/>
+    <w:semiHidden/>
+    <w:unhideWhenUsed/>
+    <w:rsid w:val="00d66e4c"/>
+    <w:pPr>
+      <w:tabs>
+        <w:tab w:val="center" w:pos="4536" w:leader="none"/>
+        <w:tab w:val="right" w:pos="9072" w:leader="none"/>
+      </w:tabs>
+      <w:spacing w:lineRule="auto" w:line="240" w:before="0" w:after="0"/>
+    </w:pPr>
+    <w:rPr/>
+  </w:style>
+  <w:style w:type="paragraph" w:styleId="BalloonText">
+    <w:name w:val="Balloon Text"/>
+    <w:basedOn w:val="Normal"/>
+    <w:link w:val="TextedebullesCar"/>
+    <w:uiPriority w:val="99"/>
+    <w:semiHidden/>
+    <w:unhideWhenUsed/>
+    <w:qFormat/>
+    <w:rsid w:val="00d66e4c"/>
+    <w:pPr>
+      <w:spacing w:lineRule="auto" w:line="240" w:before="0" w:after="0"/>
+    </w:pPr>
+    <w:rPr>
+      <w:rFonts w:ascii="Tahoma" w:hAnsi="Tahoma" w:cs="Tahoma"/>
+      <w:sz w:val="16"/>
+      <w:szCs w:val="16"/>
+    </w:rPr>
+  </w:style>
+  <w:style w:type="numbering" w:styleId="NoList" w:default="1">
+    <w:name w:val="No List"/>
+    <w:uiPriority w:val="99"/>
+    <w:semiHidden/>
+    <w:unhideWhenUsed/>
+    <w:qFormat/>
   </w:style>
   <w:style w:type="table" w:default="1" w:styleId="TableauNormal">
     <w:name w:val="Normal Table"/>
@@ -1360,107 +1539,23 @@
       </w:tblCellMar>
     </w:tblPr>
   </w:style>
-  <w:style w:type="numbering" w:default="1" w:styleId="Aucuneliste">
-    <w:name w:val="No List"/>
-    <w:uiPriority w:val="99"/>
-    <w:semiHidden/>
-    <w:unhideWhenUsed/>
-  </w:style>
-  <w:style w:type="paragraph" w:styleId="En-tte">
-    <w:name w:val="header"/>
-    <w:basedOn w:val="Normal"/>
-    <w:link w:val="En-tteCar"/>
-    <w:uiPriority w:val="99"/>
-    <w:semiHidden/>
-    <w:unhideWhenUsed/>
-    <w:rsid w:val="00D66E4C"/>
-    <w:pPr>
-      <w:tabs>
-        <w:tab w:val="center" w:pos="4536"/>
-        <w:tab w:val="right" w:pos="9072"/>
-      </w:tabs>
-      <w:spacing w:after="0" w:line="240" w:lineRule="auto"/>
-    </w:pPr>
-  </w:style>
-  <w:style w:type="character" w:customStyle="1" w:styleId="En-tteCar">
-    <w:name w:val="En-tête Car"/>
-    <w:basedOn w:val="Policepardfaut"/>
-    <w:link w:val="En-tte"/>
-    <w:uiPriority w:val="99"/>
-    <w:semiHidden/>
-    <w:rsid w:val="00D66E4C"/>
-  </w:style>
-  <w:style w:type="paragraph" w:styleId="Pieddepage">
-    <w:name w:val="footer"/>
-    <w:basedOn w:val="Normal"/>
-    <w:link w:val="PieddepageCar"/>
-    <w:uiPriority w:val="99"/>
-    <w:semiHidden/>
-    <w:unhideWhenUsed/>
-    <w:rsid w:val="00D66E4C"/>
-    <w:pPr>
-      <w:tabs>
-        <w:tab w:val="center" w:pos="4536"/>
-        <w:tab w:val="right" w:pos="9072"/>
-      </w:tabs>
-      <w:spacing w:after="0" w:line="240" w:lineRule="auto"/>
-    </w:pPr>
-  </w:style>
-  <w:style w:type="character" w:customStyle="1" w:styleId="PieddepageCar">
-    <w:name w:val="Pied de page Car"/>
-    <w:basedOn w:val="Policepardfaut"/>
-    <w:link w:val="Pieddepage"/>
-    <w:uiPriority w:val="99"/>
-    <w:semiHidden/>
-    <w:rsid w:val="00D66E4C"/>
-  </w:style>
-  <w:style w:type="paragraph" w:styleId="Textedebulles">
-    <w:name w:val="Balloon Text"/>
-    <w:basedOn w:val="Normal"/>
-    <w:link w:val="TextedebullesCar"/>
-    <w:uiPriority w:val="99"/>
-    <w:semiHidden/>
-    <w:unhideWhenUsed/>
-    <w:rsid w:val="00D66E4C"/>
-    <w:pPr>
-      <w:spacing w:after="0" w:line="240" w:lineRule="auto"/>
-    </w:pPr>
-    <w:rPr>
-      <w:rFonts w:ascii="Tahoma" w:hAnsi="Tahoma" w:cs="Tahoma"/>
-      <w:sz w:val="16"/>
-      <w:szCs w:val="16"/>
-    </w:rPr>
-  </w:style>
-  <w:style w:type="character" w:customStyle="1" w:styleId="TextedebullesCar">
-    <w:name w:val="Texte de bulles Car"/>
-    <w:basedOn w:val="Policepardfaut"/>
-    <w:link w:val="Textedebulles"/>
-    <w:uiPriority w:val="99"/>
-    <w:semiHidden/>
-    <w:rsid w:val="00D66E4C"/>
-    <w:rPr>
-      <w:rFonts w:ascii="Tahoma" w:hAnsi="Tahoma" w:cs="Tahoma"/>
-      <w:sz w:val="16"/>
-      <w:szCs w:val="16"/>
-    </w:rPr>
-  </w:style>
   <w:style w:type="table" w:styleId="Grilledutableau">
     <w:name w:val="Table Grid"/>
     <w:basedOn w:val="TableauNormal"/>
     <w:uiPriority w:val="59"/>
-    <w:rsid w:val="00D66E4C"/>
+    <w:rsid w:val="00d66e4c"/>
     <w:pPr>
       <w:spacing w:after="0" w:line="240" w:lineRule="auto"/>
     </w:pPr>
     <w:tblPr>
       <w:tblInd w:w="0" w:type="dxa"/>
       <w:tblBorders>
-        <w:top w:val="single" w:sz="4" w:space="0" w:color="000000" w:themeColor="text1"/>
-        <w:left w:val="single" w:sz="4" w:space="0" w:color="000000" w:themeColor="text1"/>
-        <w:bottom w:val="single" w:sz="4" w:space="0" w:color="000000" w:themeColor="text1"/>
-        <w:right w:val="single" w:sz="4" w:space="0" w:color="000000" w:themeColor="text1"/>
-        <w:insideH w:val="single" w:sz="4" w:space="0" w:color="000000" w:themeColor="text1"/>
-        <w:insideV w:val="single" w:sz="4" w:space="0" w:color="000000" w:themeColor="text1"/>
+        <w:top w:val="single" w:color="000000" w:themeColor="text1" w:sz="4" w:space="0"/>
+        <w:left w:val="single" w:color="000000" w:themeColor="text1" w:sz="4" w:space="0"/>
+        <w:bottom w:val="single" w:color="000000" w:themeColor="text1" w:sz="4" w:space="0"/>
+        <w:right w:val="single" w:color="000000" w:themeColor="text1" w:sz="4" w:space="0"/>
+        <w:insideH w:val="single" w:color="000000" w:themeColor="text1" w:sz="4" w:space="0"/>
+        <w:insideV w:val="single" w:color="000000" w:themeColor="text1" w:sz="4" w:space="0"/>
       </w:tblBorders>
       <w:tblCellMar>
         <w:top w:w="0" w:type="dxa"/>

</xml_diff>

<commit_message>
FEAT #7647 change to contact.postal_address in templates
</commit_message>
<xml_diff>
--- a/install/templates/0000/rep_standard.docx
+++ b/install/templates/0000/rep_standard.docx
@@ -19,7 +19,7 @@
         <w:tblInd w:w="0" w:type="dxa"/>
         <w:tblCellMar>
           <w:top w:w="0" w:type="dxa"/>
-          <w:left w:w="108" w:type="dxa"/>
+          <w:left w:w="113" w:type="dxa"/>
           <w:bottom w:w="0" w:type="dxa"/>
           <w:right w:w="108" w:type="dxa"/>
         </w:tblCellMar>
@@ -27,7 +27,7 @@
       </w:tblPr>
       <w:tblGrid>
         <w:gridCol w:w="5456"/>
-        <w:gridCol w:w="5456"/>
+        <w:gridCol w:w="5455"/>
       </w:tblGrid>
       <w:tr>
         <w:trPr/>
@@ -59,13 +59,19 @@
               </w:rPr>
             </w:pPr>
             <w:r>
-              <w:rPr/>
+              <w:rPr>
+                <w:rFonts w:ascii="Verdana" w:hAnsi="Verdana"/>
+                <w:b/>
+                <w:sz w:val="20"/>
+                <w:szCs w:val="20"/>
+                <w:lang w:val="en-US"/>
+              </w:rPr>
             </w:r>
           </w:p>
         </w:tc>
         <w:tc>
           <w:tcPr>
-            <w:tcW w:w="5456" w:type="dxa"/>
+            <w:tcW w:w="5455" w:type="dxa"/>
             <w:tcBorders>
               <w:top w:val="nil"/>
               <w:left w:val="nil"/>
@@ -85,7 +91,7 @@
             </w:pPr>
             <w:r>
               <w:rPr/>
-              <w:t>[contact.afnor]</w:t>
+              <w:t>[contact.postal_address]</w:t>
             </w:r>
           </w:p>
         </w:tc>
@@ -118,7 +124,7 @@
         <w:tblInd w:w="0" w:type="dxa"/>
         <w:tblCellMar>
           <w:top w:w="0" w:type="dxa"/>
-          <w:left w:w="108" w:type="dxa"/>
+          <w:left w:w="113" w:type="dxa"/>
           <w:bottom w:w="0" w:type="dxa"/>
           <w:right w:w="108" w:type="dxa"/>
         </w:tblCellMar>
@@ -584,7 +590,7 @@
         <w:fldChar w:fldCharType="separate"/>
       </w:r>
       <w:r>
-        <w:t>17/04/2018</w:t>
+        <w:t>25/04/2018</w:t>
       </w:r>
       <w:r>
         <w:fldChar w:fldCharType="end"/>
@@ -842,7 +848,7 @@
       <w:r>
         <w:rPr/>
         <w:drawing>
-          <wp:inline distT="0" distB="9525" distL="0" distR="0">
+          <wp:inline distT="0" distB="0" distL="0" distR="0">
             <wp:extent cx="1905000" cy="1266825"/>
             <wp:effectExtent l="0" t="0" r="0" b="0"/>
             <wp:docPr id="1" name="Image 3" descr="C:\temp\blowagie\blocImage.jpg"/>
@@ -1123,10 +1129,10 @@
               <wp:positionV relativeFrom="margin">
                 <wp:posOffset>-7620</wp:posOffset>
               </wp:positionV>
-              <wp:extent cx="6904355" cy="1270"/>
+              <wp:extent cx="6904990" cy="1905"/>
               <wp:effectExtent l="0" t="0" r="0" b="0"/>
               <wp:wrapSquare wrapText="bothSides"/>
-              <wp:docPr id="3" name=""/>
+              <wp:docPr id="3" name="Image1"/>
               <a:graphic xmlns:a="http://schemas.openxmlformats.org/drawingml/2006/main">
                 <a:graphicData uri="http://schemas.microsoft.com/office/word/2010/wordprocessingShape">
                   <wps:wsp>
@@ -1134,7 +1140,7 @@
                     <wps:spPr>
                       <a:xfrm>
                         <a:off x="0" y="0"/>
-                        <a:ext cx="6903720" cy="720"/>
+                        <a:ext cx="6904440" cy="1440"/>
                       </a:xfrm>
                       <a:custGeom>
                         <a:avLst/>
@@ -1173,17 +1179,7 @@
           </w:drawing>
         </mc:Choice>
         <mc:Fallback>
-          <w:pict>
-            <v:shapetype id="shapetype_32" coordsize="21600,21600" o:spt="32" path="m,l21600,21600nfe">
-              <v:stroke joinstyle="miter"/>
-              <v:path gradientshapeok="t" o:connecttype="rect" textboxrect="0,0,21600,21600"/>
-            </v:shapetype>
-            <v:shape id="shape_0" stroked="t" style="position:absolute;margin-left:-3.45pt;margin-top:-0.6pt;width:543.55pt;height:0pt;mso-position-vertical-relative:margin" type="shapetype_32">
-              <w10:wrap type="none"/>
-              <v:fill o:detectmouseclick="t" on="false"/>
-              <v:stroke color="gray" joinstyle="round" endcap="flat"/>
-            </v:shape>
-          </w:pict>
+          <w:pict/>
         </mc:Fallback>
       </mc:AlternateContent>
     </w:r>
@@ -1197,7 +1193,6 @@
     <w:rPrDefault>
       <w:rPr>
         <w:rFonts w:ascii="Calibri" w:hAnsi="Calibri" w:eastAsia="Calibri" w:cs="" w:asciiTheme="minorHAnsi" w:cstheme="minorBidi" w:eastAsiaTheme="minorHAnsi" w:hAnsiTheme="minorHAnsi"/>
-        <w:sz w:val="22"/>
         <w:szCs w:val="22"/>
         <w:lang w:val="fr-FR" w:eastAsia="en-US" w:bidi="ar-SA"/>
       </w:rPr>
@@ -1357,7 +1352,7 @@
     </w:pPr>
     <w:rPr>
       <w:rFonts w:ascii="Calibri" w:hAnsi="Calibri" w:eastAsia="Calibri" w:cs="" w:asciiTheme="minorHAnsi" w:cstheme="minorBidi" w:eastAsiaTheme="minorHAnsi" w:hAnsiTheme="minorHAnsi"/>
-      <w:color w:val="auto"/>
+      <w:color w:val="00000A"/>
       <w:kern w:val="0"/>
       <w:sz w:val="22"/>
       <w:szCs w:val="22"/>

</xml_diff>

<commit_message>
FEAT new logo on templates
</commit_message>
<xml_diff>
--- a/install/templates/0000/rep_standard.docx
+++ b/install/templates/0000/rep_standard.docx
@@ -19,21 +19,21 @@
         <w:tblInd w:w="0" w:type="dxa"/>
         <w:tblCellMar>
           <w:top w:w="0" w:type="dxa"/>
-          <w:left w:w="113" w:type="dxa"/>
+          <w:left w:w="118" w:type="dxa"/>
           <w:bottom w:w="0" w:type="dxa"/>
           <w:right w:w="108" w:type="dxa"/>
         </w:tblCellMar>
         <w:tblLook w:val="04a0"/>
       </w:tblPr>
       <w:tblGrid>
-        <w:gridCol w:w="5456"/>
-        <w:gridCol w:w="5455"/>
+        <w:gridCol w:w="5457"/>
+        <w:gridCol w:w="5454"/>
       </w:tblGrid>
       <w:tr>
         <w:trPr/>
         <w:tc>
           <w:tcPr>
-            <w:tcW w:w="5456" w:type="dxa"/>
+            <w:tcW w:w="5457" w:type="dxa"/>
             <w:tcBorders>
               <w:top w:val="nil"/>
               <w:left w:val="nil"/>
@@ -71,7 +71,7 @@
         </w:tc>
         <w:tc>
           <w:tcPr>
-            <w:tcW w:w="5455" w:type="dxa"/>
+            <w:tcW w:w="5454" w:type="dxa"/>
             <w:tcBorders>
               <w:top w:val="nil"/>
               <w:left w:val="nil"/>
@@ -124,7 +124,7 @@
         <w:tblInd w:w="0" w:type="dxa"/>
         <w:tblCellMar>
           <w:top w:w="0" w:type="dxa"/>
-          <w:left w:w="113" w:type="dxa"/>
+          <w:left w:w="118" w:type="dxa"/>
           <w:bottom w:w="0" w:type="dxa"/>
           <w:right w:w="108" w:type="dxa"/>
         </w:tblCellMar>
@@ -576,23 +576,23 @@
         <w:t xml:space="preserve">Maarch-les-Bains, le </w:t>
       </w:r>
       <w:r>
-        <w:rPr>
-          <w:rFonts w:ascii="Verdana" w:hAnsi="Verdana"/>
-          <w:sz w:val="20"/>
-          <w:szCs w:val="20"/>
-        </w:rPr>
+        <w:rPr/>
         <w:fldChar w:fldCharType="begin"/>
       </w:r>
       <w:r>
+        <w:rPr/>
         <w:instrText> TIME \@"dd\/MM\/yyyy" </w:instrText>
       </w:r>
       <w:r>
+        <w:rPr/>
         <w:fldChar w:fldCharType="separate"/>
       </w:r>
       <w:r>
-        <w:t>25/04/2018</w:t>
-      </w:r>
-      <w:r>
+        <w:rPr/>
+        <w:t>13/03/2019</w:t>
+      </w:r>
+      <w:r>
+        <w:rPr/>
         <w:fldChar w:fldCharType="end"/>
       </w:r>
     </w:p>
@@ -1129,7 +1129,7 @@
               <wp:positionV relativeFrom="margin">
                 <wp:posOffset>-7620</wp:posOffset>
               </wp:positionV>
-              <wp:extent cx="6904990" cy="1905"/>
+              <wp:extent cx="6905625" cy="2540"/>
               <wp:effectExtent l="0" t="0" r="0" b="0"/>
               <wp:wrapSquare wrapText="bothSides"/>
               <wp:docPr id="3" name="Image1"/>
@@ -1140,7 +1140,7 @@
                     <wps:spPr>
                       <a:xfrm>
                         <a:off x="0" y="0"/>
-                        <a:ext cx="6904440" cy="1440"/>
+                        <a:ext cx="6905160" cy="1800"/>
                       </a:xfrm>
                       <a:custGeom>
                         <a:avLst/>
@@ -1407,7 +1407,7 @@
     <w:next w:val="Corpsdetexte"/>
     <w:qFormat/>
     <w:pPr>
-      <w:keepNext/>
+      <w:keepNext w:val="true"/>
       <w:spacing w:before="240" w:after="120"/>
     </w:pPr>
     <w:rPr>

</xml_diff>

<commit_message>
FEAT #12635 TIME 0:30 update templates for preview
</commit_message>
<xml_diff>
--- a/install/templates/0000/rep_standard.docx
+++ b/install/templates/0000/rep_standard.docx
@@ -19,59 +19,20 @@
         <w:tblInd w:w="0" w:type="dxa"/>
         <w:tblCellMar>
           <w:top w:w="0" w:type="dxa"/>
-          <w:left w:w="118" w:type="dxa"/>
+          <w:left w:w="128" w:type="dxa"/>
           <w:bottom w:w="0" w:type="dxa"/>
           <w:right w:w="108" w:type="dxa"/>
         </w:tblCellMar>
         <w:tblLook w:val="04a0"/>
       </w:tblPr>
       <w:tblGrid>
-        <w:gridCol w:w="5457"/>
-        <w:gridCol w:w="5454"/>
+        <w:gridCol w:w="10912"/>
       </w:tblGrid>
       <w:tr>
         <w:trPr/>
         <w:tc>
           <w:tcPr>
-            <w:tcW w:w="5457" w:type="dxa"/>
-            <w:tcBorders>
-              <w:top w:val="nil"/>
-              <w:left w:val="nil"/>
-              <w:bottom w:val="nil"/>
-              <w:right w:val="nil"/>
-              <w:insideH w:val="nil"/>
-              <w:insideV w:val="nil"/>
-            </w:tcBorders>
-            <w:shd w:fill="auto" w:val="clear"/>
-          </w:tcPr>
-          <w:p>
-            <w:pPr>
-              <w:pStyle w:val="Normal"/>
-              <w:spacing w:lineRule="auto" w:line="240" w:before="0" w:after="0"/>
-              <w:jc w:val="right"/>
-              <w:rPr>
-                <w:rFonts w:ascii="Verdana" w:hAnsi="Verdana"/>
-                <w:b/>
-                <w:b/>
-                <w:sz w:val="20"/>
-                <w:szCs w:val="20"/>
-                <w:lang w:val="en-US"/>
-              </w:rPr>
-            </w:pPr>
-            <w:r>
-              <w:rPr>
-                <w:rFonts w:ascii="Verdana" w:hAnsi="Verdana"/>
-                <w:b/>
-                <w:sz w:val="20"/>
-                <w:szCs w:val="20"/>
-                <w:lang w:val="en-US"/>
-              </w:rPr>
-            </w:r>
-          </w:p>
-        </w:tc>
-        <w:tc>
-          <w:tcPr>
-            <w:tcW w:w="5454" w:type="dxa"/>
+            <w:tcW w:w="10912" w:type="dxa"/>
             <w:tcBorders>
               <w:top w:val="nil"/>
               <w:left w:val="nil"/>
@@ -90,8 +51,34 @@
               <w:rPr/>
             </w:pPr>
             <w:r>
-              <w:rPr/>
-              <w:t>[contact.postal_address]</w:t>
+              <w:rPr>
+                <w:rFonts w:ascii="Verdana" w:hAnsi="Verdana"/>
+                <w:b/>
+                <w:sz w:val="20"/>
+                <w:szCs w:val="20"/>
+                <w:lang w:val="en-US"/>
+              </w:rPr>
+              <w:t>[</w:t>
+            </w:r>
+            <w:r>
+              <w:rPr>
+                <w:rFonts w:ascii="Verdana" w:hAnsi="Verdana"/>
+                <w:b/>
+                <w:sz w:val="20"/>
+                <w:szCs w:val="20"/>
+                <w:lang w:val="en-US"/>
+              </w:rPr>
+              <w:t>recipient</w:t>
+            </w:r>
+            <w:r>
+              <w:rPr>
+                <w:rFonts w:ascii="Verdana" w:hAnsi="Verdana"/>
+                <w:b/>
+                <w:sz w:val="20"/>
+                <w:szCs w:val="20"/>
+                <w:lang w:val="en-US"/>
+              </w:rPr>
+              <w:t>.postal_address;strconv=no]</w:t>
             </w:r>
           </w:p>
         </w:tc>
@@ -124,7 +111,7 @@
         <w:tblInd w:w="0" w:type="dxa"/>
         <w:tblCellMar>
           <w:top w:w="0" w:type="dxa"/>
-          <w:left w:w="118" w:type="dxa"/>
+          <w:left w:w="128" w:type="dxa"/>
           <w:bottom w:w="0" w:type="dxa"/>
           <w:right w:w="108" w:type="dxa"/>
         </w:tblCellMar>
@@ -367,12 +354,7 @@
             <w:pPr>
               <w:pStyle w:val="Normal"/>
               <w:spacing w:lineRule="auto" w:line="240" w:before="0" w:after="0"/>
-              <w:rPr>
-                <w:rFonts w:ascii="Verdana" w:hAnsi="Verdana"/>
-                <w:sz w:val="20"/>
-                <w:szCs w:val="20"/>
-                <w:lang w:val="en-US"/>
-              </w:rPr>
+              <w:rPr/>
             </w:pPr>
             <w:r>
               <w:rPr>
@@ -381,7 +363,7 @@
                 <w:szCs w:val="20"/>
                 <w:lang w:val="en-US"/>
               </w:rPr>
-              <w:t>[attachments.chrono]</w:t>
+              <w:t>[attachment.chrono]</w:t>
             </w:r>
           </w:p>
         </w:tc>
@@ -589,7 +571,7 @@
       </w:r>
       <w:r>
         <w:rPr/>
-        <w:t>13/03/2019</w:t>
+        <w:t>09/12/2019</w:t>
       </w:r>
       <w:r>
         <w:rPr/>
@@ -599,13 +581,17 @@
     <w:p>
       <w:pPr>
         <w:pStyle w:val="Normal"/>
+        <w:rPr/>
+      </w:pPr>
+      <w:r>
         <w:rPr>
           <w:rFonts w:ascii="Verdana" w:hAnsi="Verdana"/>
           <w:sz w:val="20"/>
           <w:szCs w:val="20"/>
           <w:lang w:val="en-US"/>
         </w:rPr>
-      </w:pPr>
+        <w:t>[</w:t>
+      </w:r>
       <w:r>
         <w:rPr>
           <w:rFonts w:ascii="Verdana" w:hAnsi="Verdana"/>
@@ -613,7 +599,70 @@
           <w:szCs w:val="20"/>
           <w:lang w:val="en-US"/>
         </w:rPr>
-        <w:t>[contact.contact_title] [contact.contact_lastname],</w:t>
+        <w:t>recipient</w:t>
+      </w:r>
+      <w:r>
+        <w:rPr>
+          <w:rFonts w:ascii="Verdana" w:hAnsi="Verdana"/>
+          <w:sz w:val="20"/>
+          <w:szCs w:val="20"/>
+          <w:lang w:val="en-US"/>
+        </w:rPr>
+        <w:t>.</w:t>
+      </w:r>
+      <w:r>
+        <w:rPr>
+          <w:rFonts w:ascii="Verdana" w:hAnsi="Verdana"/>
+          <w:sz w:val="20"/>
+          <w:szCs w:val="20"/>
+          <w:lang w:val="en-US"/>
+        </w:rPr>
+        <w:t>civility</w:t>
+      </w:r>
+      <w:r>
+        <w:rPr>
+          <w:rFonts w:ascii="Verdana" w:hAnsi="Verdana"/>
+          <w:sz w:val="20"/>
+          <w:szCs w:val="20"/>
+          <w:lang w:val="en-US"/>
+        </w:rPr>
+        <w:t>] [</w:t>
+      </w:r>
+      <w:r>
+        <w:rPr>
+          <w:rFonts w:ascii="Verdana" w:hAnsi="Verdana"/>
+          <w:sz w:val="20"/>
+          <w:szCs w:val="20"/>
+          <w:lang w:val="en-US"/>
+        </w:rPr>
+        <w:t>recipient</w:t>
+      </w:r>
+      <w:r>
+        <w:rPr>
+          <w:rFonts w:ascii="Verdana" w:hAnsi="Verdana"/>
+          <w:sz w:val="20"/>
+          <w:szCs w:val="20"/>
+          <w:lang w:val="en-US"/>
+        </w:rPr>
+        <w:t>.</w:t>
+      </w:r>
+      <w:r>
+        <w:rPr>
+          <w:rFonts w:ascii="Verdana" w:hAnsi="Verdana"/>
+          <w:sz w:val="20"/>
+          <w:szCs w:val="20"/>
+          <w:lang w:val="en-US"/>
+        </w:rPr>
+        <w:t>lastname</w:t>
+      </w:r>
+      <w:r>
+        <w:rPr>
+          <w:rFonts w:ascii="Verdana" w:hAnsi="Verdana"/>
+          <w:sz w:val="20"/>
+          <w:szCs w:val="20"/>
+          <w:lang w:val="en-US"/>
+        </w:rPr>
+        <w:t>],</w:t>
       </w:r>
     </w:p>
     <w:p>
@@ -678,11 +727,7 @@
     <w:p>
       <w:pPr>
         <w:pStyle w:val="Normal"/>
-        <w:rPr>
-          <w:rFonts w:ascii="Verdana" w:hAnsi="Verdana"/>
-          <w:sz w:val="20"/>
-          <w:szCs w:val="20"/>
-        </w:rPr>
+        <w:rPr/>
       </w:pPr>
       <w:r>
         <w:rPr>
@@ -690,7 +735,39 @@
           <w:sz w:val="20"/>
           <w:szCs w:val="20"/>
         </w:rPr>
-        <w:t>Veuillez agréer, [contact.contact_title], l’expression de nos salutations distinguées.</w:t>
+        <w:t>Veuillez agréer, [</w:t>
+      </w:r>
+      <w:r>
+        <w:rPr>
+          <w:rFonts w:ascii="Verdana" w:hAnsi="Verdana"/>
+          <w:sz w:val="20"/>
+          <w:szCs w:val="20"/>
+        </w:rPr>
+        <w:t>recipient</w:t>
+      </w:r>
+      <w:r>
+        <w:rPr>
+          <w:rFonts w:ascii="Verdana" w:hAnsi="Verdana"/>
+          <w:sz w:val="20"/>
+          <w:szCs w:val="20"/>
+        </w:rPr>
+        <w:t>.</w:t>
+      </w:r>
+      <w:r>
+        <w:rPr>
+          <w:rFonts w:ascii="Verdana" w:hAnsi="Verdana"/>
+          <w:sz w:val="20"/>
+          <w:szCs w:val="20"/>
+        </w:rPr>
+        <w:t>civility</w:t>
+      </w:r>
+      <w:r>
+        <w:rPr>
+          <w:rFonts w:ascii="Verdana" w:hAnsi="Verdana"/>
+          <w:sz w:val="20"/>
+          <w:szCs w:val="20"/>
+        </w:rPr>
+        <w:t>], l’expression de nos salutations distinguées.</w:t>
       </w:r>
     </w:p>
     <w:p>
@@ -916,7 +993,7 @@
 <w:ftr xmlns:o="urn:schemas-microsoft-com:office:office" xmlns:r="http://schemas.openxmlformats.org/officeDocument/2006/relationships" xmlns:v="urn:schemas-microsoft-com:vml" xmlns:w="http://schemas.openxmlformats.org/wordprocessingml/2006/main" xmlns:w10="urn:schemas-microsoft-com:office:word" xmlns:wp="http://schemas.openxmlformats.org/drawingml/2006/wordprocessingDrawing" xmlns:wps="http://schemas.microsoft.com/office/word/2010/wordprocessingShape" xmlns:wpg="http://schemas.microsoft.com/office/word/2010/wordprocessingGroup" xmlns:mc="http://schemas.openxmlformats.org/markup-compatibility/2006" xmlns:wp14="http://schemas.microsoft.com/office/word/2010/wordprocessingDrawing" xmlns:w14="http://schemas.microsoft.com/office/word/2010/wordml" mc:Ignorable="w14 wp14">
   <w:p>
     <w:pPr>
-      <w:pStyle w:val="Pieddepage"/>
+      <w:pStyle w:val="Footer"/>
       <w:rPr/>
     </w:pPr>
     <w:r>
@@ -930,7 +1007,7 @@
 <w:hdr xmlns:o="urn:schemas-microsoft-com:office:office" xmlns:r="http://schemas.openxmlformats.org/officeDocument/2006/relationships" xmlns:v="urn:schemas-microsoft-com:vml" xmlns:w="http://schemas.openxmlformats.org/wordprocessingml/2006/main" xmlns:w10="urn:schemas-microsoft-com:office:word" xmlns:wp="http://schemas.openxmlformats.org/drawingml/2006/wordprocessingDrawing" xmlns:wps="http://schemas.microsoft.com/office/word/2010/wordprocessingShape" xmlns:wpg="http://schemas.microsoft.com/office/word/2010/wordprocessingGroup" xmlns:mc="http://schemas.openxmlformats.org/markup-compatibility/2006" xmlns:wp14="http://schemas.microsoft.com/office/word/2010/wordprocessingDrawing" xmlns:w14="http://schemas.microsoft.com/office/word/2010/wordml" mc:Ignorable="w14 wp14">
   <w:p>
     <w:pPr>
-      <w:pStyle w:val="Entte"/>
+      <w:pStyle w:val="Header"/>
       <w:rPr>
         <w:rFonts w:ascii="Arial" w:hAnsi="Arial" w:cs="Arial"/>
         <w:color w:val="7F7F7F" w:themeColor="text1" w:themeTint="80"/>
@@ -940,7 +1017,7 @@
     </w:pPr>
     <w:r>
       <w:drawing>
-        <wp:anchor behindDoc="1" distT="0" distB="0" distL="133350" distR="121920" simplePos="0" locked="0" layoutInCell="1" allowOverlap="1" relativeHeight="3">
+        <wp:anchor behindDoc="1" distT="0" distB="0" distL="0" distR="0" simplePos="0" locked="0" layoutInCell="1" allowOverlap="1" relativeHeight="2">
           <wp:simplePos x="0" y="0"/>
           <wp:positionH relativeFrom="column">
             <wp:posOffset>5046345</wp:posOffset>
@@ -950,8 +1027,8 @@
           </wp:positionV>
           <wp:extent cx="1764030" cy="518160"/>
           <wp:effectExtent l="0" t="0" r="0" b="0"/>
-          <wp:wrapSquare wrapText="bothSides"/>
-          <wp:docPr id="2" name="Image 0" descr="default_maarch.gif"/>
+          <wp:wrapSquare wrapText="largest"/>
+          <wp:docPr id="2" name="Image1" descr=""/>
           <wp:cNvGraphicFramePr>
             <a:graphicFrameLocks xmlns:a="http://schemas.openxmlformats.org/drawingml/2006/main" noChangeAspect="1"/>
           </wp:cNvGraphicFramePr>
@@ -959,7 +1036,7 @@
             <a:graphicData uri="http://schemas.openxmlformats.org/drawingml/2006/picture">
               <pic:pic xmlns:pic="http://schemas.openxmlformats.org/drawingml/2006/picture">
                 <pic:nvPicPr>
-                  <pic:cNvPr id="2" name="Image 0" descr="default_maarch.gif"/>
+                  <pic:cNvPr id="2" name="Image1" descr=""/>
                   <pic:cNvPicPr>
                     <a:picLocks noChangeAspect="1" noChangeArrowheads="1"/>
                   </pic:cNvPicPr>
@@ -1006,7 +1083,7 @@
   </w:p>
   <w:p>
     <w:pPr>
-      <w:pStyle w:val="Entte"/>
+      <w:pStyle w:val="Header"/>
       <w:rPr>
         <w:rFonts w:ascii="Arial" w:hAnsi="Arial" w:cs="Arial"/>
         <w:color w:val="7F7F7F" w:themeColor="text1" w:themeTint="80"/>
@@ -1026,7 +1103,7 @@
   </w:p>
   <w:p>
     <w:pPr>
-      <w:pStyle w:val="Entte"/>
+      <w:pStyle w:val="Header"/>
       <w:rPr>
         <w:rFonts w:ascii="Arial" w:hAnsi="Arial" w:cs="Arial"/>
         <w:color w:val="7F7F7F" w:themeColor="text1" w:themeTint="80"/>
@@ -1046,7 +1123,7 @@
   </w:p>
   <w:p>
     <w:pPr>
-      <w:pStyle w:val="Entte"/>
+      <w:pStyle w:val="Header"/>
       <w:rPr>
         <w:rFonts w:ascii="Arial" w:hAnsi="Arial" w:cs="Arial"/>
         <w:color w:val="7F7F7F" w:themeColor="text1" w:themeTint="80"/>
@@ -1066,7 +1143,7 @@
   </w:p>
   <w:p>
     <w:pPr>
-      <w:pStyle w:val="Entte"/>
+      <w:pStyle w:val="Header"/>
       <w:rPr>
         <w:rFonts w:ascii="Arial" w:hAnsi="Arial" w:cs="Arial"/>
         <w:color w:val="7F7F7F" w:themeColor="text1" w:themeTint="80"/>
@@ -1081,7 +1158,7 @@
   </w:p>
   <w:p>
     <w:pPr>
-      <w:pStyle w:val="Entte"/>
+      <w:pStyle w:val="Header"/>
       <w:jc w:val="center"/>
       <w:rPr>
         <w:rFonts w:ascii="Arial" w:hAnsi="Arial" w:cs="Arial"/>
@@ -1102,7 +1179,7 @@
   </w:p>
   <w:p>
     <w:pPr>
-      <w:pStyle w:val="Entte"/>
+      <w:pStyle w:val="Header"/>
       <w:jc w:val="center"/>
       <w:rPr>
         <w:rFonts w:ascii="Arial" w:hAnsi="Arial" w:cs="Arial"/>
@@ -1121,7 +1198,7 @@
       <mc:AlternateContent>
         <mc:Choice Requires="wps">
           <w:drawing>
-            <wp:anchor behindDoc="1" distT="0" distB="0" distL="114300" distR="114300" simplePos="0" locked="0" layoutInCell="1" allowOverlap="1" relativeHeight="2">
+            <wp:anchor behindDoc="1" distT="0" distB="0" distL="114300" distR="114300" simplePos="0" locked="0" layoutInCell="1" allowOverlap="1" relativeHeight="3">
               <wp:simplePos x="0" y="0"/>
               <wp:positionH relativeFrom="column">
                 <wp:posOffset>-43815</wp:posOffset>
@@ -1129,7 +1206,7 @@
               <wp:positionV relativeFrom="margin">
                 <wp:posOffset>-7620</wp:posOffset>
               </wp:positionV>
-              <wp:extent cx="6905625" cy="2540"/>
+              <wp:extent cx="6906895" cy="3810"/>
               <wp:effectExtent l="0" t="0" r="0" b="0"/>
               <wp:wrapSquare wrapText="bothSides"/>
               <wp:docPr id="3" name="Image1"/>
@@ -1140,7 +1217,7 @@
                     <wps:spPr>
                       <a:xfrm>
                         <a:off x="0" y="0"/>
-                        <a:ext cx="6905160" cy="1800"/>
+                        <a:ext cx="6906240" cy="3240"/>
                       </a:xfrm>
                       <a:custGeom>
                         <a:avLst/>
@@ -1401,22 +1478,22 @@
       <w:szCs w:val="16"/>
     </w:rPr>
   </w:style>
-  <w:style w:type="paragraph" w:styleId="Titre">
-    <w:name w:val="Titre"/>
+  <w:style w:type="paragraph" w:styleId="Heading">
+    <w:name w:val="Heading"/>
     <w:basedOn w:val="Normal"/>
-    <w:next w:val="Corpsdetexte"/>
+    <w:next w:val="TextBody"/>
     <w:qFormat/>
     <w:pPr>
       <w:keepNext w:val="true"/>
       <w:spacing w:before="240" w:after="120"/>
     </w:pPr>
     <w:rPr>
-      <w:rFonts w:ascii="Liberation Sans" w:hAnsi="Liberation Sans" w:eastAsia="Noto Sans CJK SC Regular" w:cs="FreeSans"/>
+      <w:rFonts w:ascii="Liberation Sans" w:hAnsi="Liberation Sans" w:eastAsia="Noto Sans CJK SC" w:cs="Lohit Devanagari"/>
       <w:sz w:val="28"/>
       <w:szCs w:val="28"/>
     </w:rPr>
   </w:style>
-  <w:style w:type="paragraph" w:styleId="Corpsdetexte">
+  <w:style w:type="paragraph" w:styleId="TextBody">
     <w:name w:val="Body Text"/>
     <w:basedOn w:val="Normal"/>
     <w:pPr>
@@ -1424,15 +1501,15 @@
     </w:pPr>
     <w:rPr/>
   </w:style>
-  <w:style w:type="paragraph" w:styleId="Liste">
+  <w:style w:type="paragraph" w:styleId="List">
     <w:name w:val="List"/>
-    <w:basedOn w:val="Corpsdetexte"/>
+    <w:basedOn w:val="TextBody"/>
     <w:pPr/>
     <w:rPr>
       <w:rFonts w:cs="FreeSans"/>
     </w:rPr>
   </w:style>
-  <w:style w:type="paragraph" w:styleId="Lgende">
+  <w:style w:type="paragraph" w:styleId="Caption">
     <w:name w:val="Caption"/>
     <w:basedOn w:val="Normal"/>
     <w:qFormat/>
@@ -1459,7 +1536,21 @@
       <w:rFonts w:cs="FreeSans"/>
     </w:rPr>
   </w:style>
-  <w:style w:type="paragraph" w:styleId="Entte">
+  <w:style w:type="paragraph" w:styleId="Titre">
+    <w:name w:val="Titre"/>
+    <w:basedOn w:val="Normal"/>
+    <w:qFormat/>
+    <w:pPr>
+      <w:keepNext w:val="true"/>
+      <w:spacing w:before="240" w:after="120"/>
+    </w:pPr>
+    <w:rPr>
+      <w:rFonts w:ascii="Liberation Sans" w:hAnsi="Liberation Sans" w:eastAsia="Noto Sans CJK SC Regular" w:cs="FreeSans"/>
+      <w:sz w:val="28"/>
+      <w:szCs w:val="28"/>
+    </w:rPr>
+  </w:style>
+  <w:style w:type="paragraph" w:styleId="Header">
     <w:name w:val="Header"/>
     <w:basedOn w:val="Normal"/>
     <w:link w:val="En-tteCar"/>
@@ -1476,7 +1567,7 @@
     </w:pPr>
     <w:rPr/>
   </w:style>
-  <w:style w:type="paragraph" w:styleId="Pieddepage">
+  <w:style w:type="paragraph" w:styleId="Footer">
     <w:name w:val="Footer"/>
     <w:basedOn w:val="Normal"/>
     <w:link w:val="PieddepageCar"/>

</xml_diff>

<commit_message>
FIX #12091 TIME 0:25 update template with [attachmentRecipient. intead of [recipient.
</commit_message>
<xml_diff>
--- a/install/templates/0000/rep_standard.docx
+++ b/install/templates/0000/rep_standard.docx
@@ -19,7 +19,7 @@
         <w:tblInd w:w="0" w:type="dxa"/>
         <w:tblCellMar>
           <w:top w:w="0" w:type="dxa"/>
-          <w:left w:w="128" w:type="dxa"/>
+          <w:left w:w="133" w:type="dxa"/>
           <w:bottom w:w="0" w:type="dxa"/>
           <w:right w:w="108" w:type="dxa"/>
         </w:tblCellMar>
@@ -58,27 +58,7 @@
                 <w:szCs w:val="20"/>
                 <w:lang w:val="en-US"/>
               </w:rPr>
-              <w:t>[</w:t>
-            </w:r>
-            <w:r>
-              <w:rPr>
-                <w:rFonts w:ascii="Verdana" w:hAnsi="Verdana"/>
-                <w:b/>
-                <w:sz w:val="20"/>
-                <w:szCs w:val="20"/>
-                <w:lang w:val="en-US"/>
-              </w:rPr>
-              <w:t>recipient</w:t>
-            </w:r>
-            <w:r>
-              <w:rPr>
-                <w:rFonts w:ascii="Verdana" w:hAnsi="Verdana"/>
-                <w:b/>
-                <w:sz w:val="20"/>
-                <w:szCs w:val="20"/>
-                <w:lang w:val="en-US"/>
-              </w:rPr>
-              <w:t>.postal_address;strconv=no]</w:t>
+              <w:t>[attachmentRecipient.postal_address;strconv=no]</w:t>
             </w:r>
           </w:p>
         </w:tc>
@@ -111,7 +91,7 @@
         <w:tblInd w:w="0" w:type="dxa"/>
         <w:tblCellMar>
           <w:top w:w="0" w:type="dxa"/>
-          <w:left w:w="128" w:type="dxa"/>
+          <w:left w:w="133" w:type="dxa"/>
           <w:bottom w:w="0" w:type="dxa"/>
           <w:right w:w="108" w:type="dxa"/>
         </w:tblCellMar>
@@ -571,7 +551,7 @@
       </w:r>
       <w:r>
         <w:rPr/>
-        <w:t>09/12/2019</w:t>
+        <w:t>02/01/2020</w:t>
       </w:r>
       <w:r>
         <w:rPr/>
@@ -590,79 +570,7 @@
           <w:szCs w:val="20"/>
           <w:lang w:val="en-US"/>
         </w:rPr>
-        <w:t>[</w:t>
-      </w:r>
-      <w:r>
-        <w:rPr>
-          <w:rFonts w:ascii="Verdana" w:hAnsi="Verdana"/>
-          <w:sz w:val="20"/>
-          <w:szCs w:val="20"/>
-          <w:lang w:val="en-US"/>
-        </w:rPr>
-        <w:t>recipient</w:t>
-      </w:r>
-      <w:r>
-        <w:rPr>
-          <w:rFonts w:ascii="Verdana" w:hAnsi="Verdana"/>
-          <w:sz w:val="20"/>
-          <w:szCs w:val="20"/>
-          <w:lang w:val="en-US"/>
-        </w:rPr>
-        <w:t>.</w:t>
-      </w:r>
-      <w:r>
-        <w:rPr>
-          <w:rFonts w:ascii="Verdana" w:hAnsi="Verdana"/>
-          <w:sz w:val="20"/>
-          <w:szCs w:val="20"/>
-          <w:lang w:val="en-US"/>
-        </w:rPr>
-        <w:t>civility</w:t>
-      </w:r>
-      <w:r>
-        <w:rPr>
-          <w:rFonts w:ascii="Verdana" w:hAnsi="Verdana"/>
-          <w:sz w:val="20"/>
-          <w:szCs w:val="20"/>
-          <w:lang w:val="en-US"/>
-        </w:rPr>
-        <w:t>] [</w:t>
-      </w:r>
-      <w:r>
-        <w:rPr>
-          <w:rFonts w:ascii="Verdana" w:hAnsi="Verdana"/>
-          <w:sz w:val="20"/>
-          <w:szCs w:val="20"/>
-          <w:lang w:val="en-US"/>
-        </w:rPr>
-        <w:t>recipient</w:t>
-      </w:r>
-      <w:r>
-        <w:rPr>
-          <w:rFonts w:ascii="Verdana" w:hAnsi="Verdana"/>
-          <w:sz w:val="20"/>
-          <w:szCs w:val="20"/>
-          <w:lang w:val="en-US"/>
-        </w:rPr>
-        <w:t>.</w:t>
-      </w:r>
-      <w:r>
-        <w:rPr>
-          <w:rFonts w:ascii="Verdana" w:hAnsi="Verdana"/>
-          <w:sz w:val="20"/>
-          <w:szCs w:val="20"/>
-          <w:lang w:val="en-US"/>
-        </w:rPr>
-        <w:t>lastname</w:t>
-      </w:r>
-      <w:r>
-        <w:rPr>
-          <w:rFonts w:ascii="Verdana" w:hAnsi="Verdana"/>
-          <w:sz w:val="20"/>
-          <w:szCs w:val="20"/>
-          <w:lang w:val="en-US"/>
-        </w:rPr>
-        <w:t>],</w:t>
+        <w:t>[attachmentRecipient.civility] [attachmentRecipient.lastname],</w:t>
       </w:r>
     </w:p>
     <w:p>
@@ -735,39 +643,7 @@
           <w:sz w:val="20"/>
           <w:szCs w:val="20"/>
         </w:rPr>
-        <w:t>Veuillez agréer, [</w:t>
-      </w:r>
-      <w:r>
-        <w:rPr>
-          <w:rFonts w:ascii="Verdana" w:hAnsi="Verdana"/>
-          <w:sz w:val="20"/>
-          <w:szCs w:val="20"/>
-        </w:rPr>
-        <w:t>recipient</w:t>
-      </w:r>
-      <w:r>
-        <w:rPr>
-          <w:rFonts w:ascii="Verdana" w:hAnsi="Verdana"/>
-          <w:sz w:val="20"/>
-          <w:szCs w:val="20"/>
-        </w:rPr>
-        <w:t>.</w:t>
-      </w:r>
-      <w:r>
-        <w:rPr>
-          <w:rFonts w:ascii="Verdana" w:hAnsi="Verdana"/>
-          <w:sz w:val="20"/>
-          <w:szCs w:val="20"/>
-        </w:rPr>
-        <w:t>civility</w:t>
-      </w:r>
-      <w:r>
-        <w:rPr>
-          <w:rFonts w:ascii="Verdana" w:hAnsi="Verdana"/>
-          <w:sz w:val="20"/>
-          <w:szCs w:val="20"/>
-        </w:rPr>
-        <w:t>], l’expression de nos salutations distinguées.</w:t>
+        <w:t>Veuillez agréer, [attachmentRecipient.civility], l’expression de nos salutations distinguées.</w:t>
       </w:r>
     </w:p>
     <w:p>
@@ -1206,7 +1082,7 @@
               <wp:positionV relativeFrom="margin">
                 <wp:posOffset>-7620</wp:posOffset>
               </wp:positionV>
-              <wp:extent cx="6906895" cy="3810"/>
+              <wp:extent cx="6907530" cy="4445"/>
               <wp:effectExtent l="0" t="0" r="0" b="0"/>
               <wp:wrapSquare wrapText="bothSides"/>
               <wp:docPr id="3" name="Image1"/>
@@ -1217,7 +1093,7 @@
                     <wps:spPr>
                       <a:xfrm>
                         <a:off x="0" y="0"/>
-                        <a:ext cx="6906240" cy="3240"/>
+                        <a:ext cx="6906960" cy="3960"/>
                       </a:xfrm>
                       <a:custGeom>
                         <a:avLst/>

</xml_diff>